<commit_message>
comments added on task 8.
</commit_message>
<xml_diff>
--- a/task-plan.docx.docx
+++ b/task-plan.docx.docx
@@ -187,15 +187,7 @@
           <w:color w:val="0B5394"/>
           <w:sz w:val="20"/>
         </w:rPr>
-        <w:t>Function defin</w:t>
-      </w:r>
-      <w:r>
-        <w:rPr>
-          <w:rFonts w:ascii="Verdana" w:eastAsia="Verdana" w:hAnsi="Verdana" w:cs="Verdana"/>
-          <w:color w:val="0B5394"/>
-          <w:sz w:val="20"/>
-        </w:rPr>
-        <w:t>ition:</w:t>
+        <w:t>Function definition:</w:t>
       </w:r>
     </w:p>
     <w:p>
@@ -347,15 +339,7 @@
           <w:color w:val="0B5394"/>
           <w:sz w:val="20"/>
         </w:rPr>
-        <w:t>$th</w:t>
-      </w:r>
-      <w:r>
-        <w:rPr>
-          <w:rFonts w:ascii="Verdana" w:eastAsia="Verdana" w:hAnsi="Verdana" w:cs="Verdana"/>
-          <w:color w:val="0B5394"/>
-          <w:sz w:val="20"/>
-        </w:rPr>
-        <w:t>is-&gt;</w:t>
+        <w:t>$this-&gt;</w:t>
       </w:r>
       <w:proofErr w:type="spellStart"/>
       <w:proofErr w:type="gramStart"/>
@@ -501,16 +485,7 @@
           <w:color w:val="008000"/>
           <w:sz w:val="20"/>
         </w:rPr>
-        <w:t xml:space="preserve"> parameter sent to our system</w:t>
-      </w:r>
-      <w:r>
-        <w:rPr>
-          <w:rFonts w:ascii="Verdana" w:eastAsia="Verdana" w:hAnsi="Verdana" w:cs="Verdana"/>
-          <w:b/>
-          <w:color w:val="008000"/>
-          <w:sz w:val="20"/>
-        </w:rPr>
-        <w:t xml:space="preserve"> from the publisher</w:t>
+        <w:t xml:space="preserve"> parameter sent to our system from the publisher</w:t>
       </w:r>
     </w:p>
     <w:p>
@@ -757,15 +732,7 @@
           <w:color w:val="0B5394"/>
           <w:sz w:val="20"/>
         </w:rPr>
-        <w:t>We need to add a new parameter named request type using "Add Delivery Param</w:t>
-      </w:r>
-      <w:r>
-        <w:rPr>
-          <w:rFonts w:ascii="Verdana" w:eastAsia="Verdana" w:hAnsi="Verdana" w:cs="Verdana"/>
-          <w:color w:val="0B5394"/>
-          <w:sz w:val="20"/>
-        </w:rPr>
-        <w:t>eter" option in the image http://gyazo.com/d7057ad698da490f37248488ccfd7750.</w:t>
+        <w:t>We need to add a new parameter named request type using "Add Delivery Parameter" option in the image http://gyazo.com/d7057ad698da490f37248488ccfd7750.</w:t>
       </w:r>
     </w:p>
     <w:p>
@@ -863,25 +830,23 @@
           <w:color w:val="0B5394"/>
           <w:sz w:val="20"/>
         </w:rPr>
-        <w:t>Note: Please comment if any changes required in the task plan</w:t>
-      </w:r>
-      <w:r>
-        <w:rPr>
-          <w:rFonts w:ascii="Verdana" w:eastAsia="Verdana" w:hAnsi="Verdana" w:cs="Verdana"/>
-          <w:color w:val="0B5394"/>
-          <w:sz w:val="20"/>
-        </w:rPr>
-        <w:t>. The area I need to work should be DK [http://gyazo.com/24c2c04443705f0e4a8c69bafd141dd3]</w:t>
-      </w:r>
-    </w:p>
-    <w:p>
-      <w:pPr>
-        <w:pStyle w:val="normal0"/>
-      </w:pPr>
-    </w:p>
-    <w:p>
-      <w:pPr>
-        <w:pStyle w:val="normal0"/>
+        <w:t>Note: Please comment if any changes required in the task plan. The area I need to work should be DK [http://gyazo.com/24c2c04443705f0e4a8c69bafd141dd3]</w:t>
+      </w:r>
+    </w:p>
+    <w:p>
+      <w:pPr>
+        <w:pStyle w:val="normal0"/>
+      </w:pPr>
+    </w:p>
+    <w:p>
+      <w:pPr>
+        <w:pStyle w:val="normal0"/>
+        <w:rPr>
+          <w:rFonts w:ascii="Verdana" w:eastAsia="Verdana" w:hAnsi="Verdana" w:cs="Verdana"/>
+          <w:b/>
+          <w:color w:val="008000"/>
+          <w:sz w:val="20"/>
+        </w:rPr>
       </w:pPr>
       <w:r>
         <w:rPr>
@@ -891,16 +856,7 @@
           <w:sz w:val="20"/>
         </w:rPr>
         <w:lastRenderedPageBreak/>
-        <w:t>Correct, but we do not need a request type for each parameter. We need a request type for the entire input or the entire output solely. I see no cases where there w</w:t>
-      </w:r>
-      <w:r>
-        <w:rPr>
-          <w:rFonts w:ascii="Verdana" w:eastAsia="Verdana" w:hAnsi="Verdana" w:cs="Verdana"/>
-          <w:b/>
-          <w:color w:val="008000"/>
-          <w:sz w:val="20"/>
-        </w:rPr>
-        <w:t xml:space="preserve">ill be different methods used for </w:t>
+        <w:t xml:space="preserve">Correct, but we do not need a request type for each parameter. We need a request type for the entire input or the entire output solely. I see no cases where there will be different methods used for </w:t>
       </w:r>
       <w:proofErr w:type="spellStart"/>
       <w:r>
@@ -926,6 +882,115 @@
     <w:p>
       <w:pPr>
         <w:pStyle w:val="normal0"/>
+        <w:rPr>
+          <w:rFonts w:ascii="Verdana" w:eastAsia="Verdana" w:hAnsi="Verdana" w:cs="Verdana"/>
+          <w:b/>
+          <w:color w:val="0B5394"/>
+          <w:sz w:val="20"/>
+        </w:rPr>
+      </w:pPr>
+    </w:p>
+    <w:p>
+      <w:pPr>
+        <w:pStyle w:val="normal0"/>
+      </w:pPr>
+      <w:proofErr w:type="spellStart"/>
+      <w:r>
+        <w:rPr>
+          <w:rFonts w:ascii="Verdana" w:eastAsia="Verdana" w:hAnsi="Verdana" w:cs="Verdana"/>
+          <w:b/>
+          <w:color w:val="0B5394"/>
+          <w:sz w:val="20"/>
+        </w:rPr>
+        <w:t>Renju</w:t>
+      </w:r>
+      <w:proofErr w:type="spellEnd"/>
+      <w:r>
+        <w:rPr>
+          <w:rFonts w:ascii="Verdana" w:eastAsia="Verdana" w:hAnsi="Verdana" w:cs="Verdana"/>
+          <w:b/>
+          <w:color w:val="0B5394"/>
+          <w:sz w:val="20"/>
+        </w:rPr>
+        <w:t xml:space="preserve"> 20/09/2013</w:t>
+      </w:r>
+    </w:p>
+    <w:p>
+      <w:pPr>
+        <w:pStyle w:val="normal0"/>
+      </w:pPr>
+      <w:r>
+        <w:rPr>
+          <w:rFonts w:ascii="Verdana" w:eastAsia="Verdana" w:hAnsi="Verdana" w:cs="Verdana"/>
+          <w:color w:val="0B5394"/>
+          <w:sz w:val="20"/>
+        </w:rPr>
+        <w:t>So we need to add request type parameter in to the Delivery Information settings section or a new section named “Request settings”</w:t>
+      </w:r>
+      <w:r>
+        <w:rPr>
+          <w:rFonts w:ascii="Verdana" w:eastAsia="Verdana" w:hAnsi="Verdana" w:cs="Verdana"/>
+          <w:color w:val="0B5394"/>
+          <w:sz w:val="20"/>
+        </w:rPr>
+        <w:t xml:space="preserve"> and include the request type parameter to the </w:t>
+      </w:r>
+      <w:proofErr w:type="spellStart"/>
+      <w:r>
+        <w:rPr>
+          <w:rFonts w:ascii="Verdana" w:eastAsia="Verdana" w:hAnsi="Verdana" w:cs="Verdana"/>
+          <w:color w:val="0B5394"/>
+          <w:sz w:val="20"/>
+        </w:rPr>
+        <w:t>api</w:t>
+      </w:r>
+      <w:proofErr w:type="spellEnd"/>
+      <w:r>
+        <w:rPr>
+          <w:rFonts w:ascii="Verdana" w:eastAsia="Verdana" w:hAnsi="Verdana" w:cs="Verdana"/>
+          <w:color w:val="0B5394"/>
+          <w:sz w:val="20"/>
+        </w:rPr>
+        <w:t xml:space="preserve"> request </w:t>
+      </w:r>
+      <w:proofErr w:type="spellStart"/>
+      <w:r>
+        <w:rPr>
+          <w:rFonts w:ascii="Verdana" w:eastAsia="Verdana" w:hAnsi="Verdana" w:cs="Verdana"/>
+          <w:color w:val="0B5394"/>
+          <w:sz w:val="20"/>
+        </w:rPr>
+        <w:t>url</w:t>
+      </w:r>
+      <w:proofErr w:type="spellEnd"/>
+      <w:r>
+        <w:rPr>
+          <w:rFonts w:ascii="Verdana" w:eastAsia="Verdana" w:hAnsi="Verdana" w:cs="Verdana"/>
+          <w:color w:val="0B5394"/>
+          <w:sz w:val="20"/>
+        </w:rPr>
+        <w:t xml:space="preserve">. Please confirm the </w:t>
+      </w:r>
+      <w:r>
+        <w:rPr>
+          <w:rFonts w:ascii="Verdana" w:eastAsia="Verdana" w:hAnsi="Verdana" w:cs="Verdana"/>
+          <w:color w:val="0B5394"/>
+          <w:sz w:val="20"/>
+        </w:rPr>
+        <w:t xml:space="preserve">updated </w:t>
+      </w:r>
+      <w:r>
+        <w:rPr>
+          <w:rFonts w:ascii="Verdana" w:eastAsia="Verdana" w:hAnsi="Verdana" w:cs="Verdana"/>
+          <w:color w:val="0B5394"/>
+          <w:sz w:val="20"/>
+        </w:rPr>
+        <w:t>work plan.</w:t>
+      </w:r>
+    </w:p>
+    <w:p>
+      <w:pPr>
+        <w:pStyle w:val="normal0"/>
       </w:pPr>
     </w:p>
     <w:p>
@@ -952,15 +1017,7 @@
           <w:color w:val="741B47"/>
           <w:sz w:val="20"/>
         </w:rPr>
-        <w:t xml:space="preserve">We need to be able to add more parameters to the delivery string. The extra parameters should not be validated but passed on to the </w:t>
-      </w:r>
-      <w:r>
-        <w:rPr>
-          <w:rFonts w:ascii="Verdana" w:eastAsia="Verdana" w:hAnsi="Verdana" w:cs="Verdana"/>
-          <w:color w:val="741B47"/>
-          <w:sz w:val="20"/>
-        </w:rPr>
-        <w:t>client/lead receiver</w:t>
+        <w:t>We need to be able to add more parameters to the delivery string. The extra parameters should not be validated but passed on to the client/lead receiver</w:t>
       </w:r>
     </w:p>
     <w:p>
@@ -1005,43 +1062,26 @@
           <w:color w:val="0B5394"/>
           <w:sz w:val="20"/>
         </w:rPr>
-        <w:t xml:space="preserve"> Currently this functionality shows an internal server error as we seen in this image http://gyazo.</w:t>
-      </w:r>
-      <w:r>
-        <w:rPr>
-          <w:rFonts w:ascii="Verdana" w:eastAsia="Verdana" w:hAnsi="Verdana" w:cs="Verdana"/>
-          <w:color w:val="0B5394"/>
-          <w:sz w:val="20"/>
-        </w:rPr>
-        <w:t>com/6142c1c3ef170d9362efd7278d05760b. All the parameter in this list should have to show in the response as well.</w:t>
-      </w:r>
-    </w:p>
-    <w:p>
-      <w:pPr>
-        <w:pStyle w:val="normal0"/>
-      </w:pPr>
-    </w:p>
-    <w:p>
-      <w:pPr>
-        <w:pStyle w:val="normal0"/>
-      </w:pPr>
-      <w:r>
-        <w:rPr>
-          <w:rFonts w:ascii="Verdana" w:eastAsia="Verdana" w:hAnsi="Verdana" w:cs="Verdana"/>
-          <w:b/>
-          <w:color w:val="008000"/>
-          <w:sz w:val="20"/>
-        </w:rPr>
-        <w:t xml:space="preserve">Correct. We have fixed the internal server error. Please refer back to the actual case examples provided to Benjamin today 19-09-13. I would </w:t>
-      </w:r>
-      <w:r>
-        <w:rPr>
-          <w:rFonts w:ascii="Verdana" w:eastAsia="Verdana" w:hAnsi="Verdana" w:cs="Verdana"/>
-          <w:b/>
-          <w:color w:val="008000"/>
-          <w:sz w:val="20"/>
-        </w:rPr>
-        <w:t>in that case like to add one more case:</w:t>
+        <w:t xml:space="preserve"> Currently this functionality shows an internal server error as we seen in this image http://gyazo.com/6142c1c3ef170d9362efd7278d05760b. All the parameter in this list should have to show in the response as well.</w:t>
+      </w:r>
+    </w:p>
+    <w:p>
+      <w:pPr>
+        <w:pStyle w:val="normal0"/>
+      </w:pPr>
+    </w:p>
+    <w:p>
+      <w:pPr>
+        <w:pStyle w:val="normal0"/>
+      </w:pPr>
+      <w:r>
+        <w:rPr>
+          <w:rFonts w:ascii="Verdana" w:eastAsia="Verdana" w:hAnsi="Verdana" w:cs="Verdana"/>
+          <w:b/>
+          <w:color w:val="008000"/>
+          <w:sz w:val="20"/>
+        </w:rPr>
+        <w:t>Correct. We have fixed the internal server error. Please refer back to the actual case examples provided to Benjamin today 19-09-13. I would in that case like to add one more case:</w:t>
       </w:r>
     </w:p>
     <w:p>
@@ -1209,16 +1249,7 @@
           <w:color w:val="008000"/>
           <w:sz w:val="20"/>
         </w:rPr>
-        <w:t xml:space="preserve">Street name (validation </w:t>
-      </w:r>
-      <w:r>
-        <w:rPr>
-          <w:rFonts w:ascii="Verdana" w:eastAsia="Verdana" w:hAnsi="Verdana" w:cs="Verdana"/>
-          <w:b/>
-          <w:color w:val="008000"/>
-          <w:sz w:val="20"/>
-        </w:rPr>
-        <w:t>needed)</w:t>
+        <w:t>Street name (validation needed)</w:t>
       </w:r>
     </w:p>
     <w:p>
@@ -1581,16 +1612,8 @@
           <w:color w:val="008000"/>
           <w:sz w:val="20"/>
         </w:rPr>
-        <w:t>Ag</w:t>
-      </w:r>
-      <w:r>
-        <w:rPr>
-          <w:rFonts w:ascii="Verdana" w:eastAsia="Verdana" w:hAnsi="Verdana" w:cs="Verdana"/>
-          <w:b/>
-          <w:color w:val="008000"/>
-          <w:sz w:val="20"/>
-        </w:rPr>
-        <w:t>gregated address (an aggregated value of the street name, street number and floor)</w:t>
+        <w:lastRenderedPageBreak/>
+        <w:t>Aggregated address (an aggregated value of the street name, street number and floor)</w:t>
       </w:r>
     </w:p>
     <w:p>
@@ -1752,17 +1775,7 @@
           <w:color w:val="008000"/>
           <w:sz w:val="20"/>
         </w:rPr>
-        <w:lastRenderedPageBreak/>
-        <w:t>Question 1 (no validation neede</w:t>
-      </w:r>
-      <w:r>
-        <w:rPr>
-          <w:rFonts w:ascii="Verdana" w:eastAsia="Verdana" w:hAnsi="Verdana" w:cs="Verdana"/>
-          <w:b/>
-          <w:color w:val="008000"/>
-          <w:sz w:val="20"/>
-        </w:rPr>
-        <w:t>d)</w:t>
+        <w:t>Question 1 (no validation needed)</w:t>
       </w:r>
     </w:p>
     <w:p>
@@ -1843,16 +1856,7 @@
           <w:color w:val="008000"/>
           <w:sz w:val="20"/>
         </w:rPr>
-        <w:t>Suggest street city (when Google returns with a partial ma</w:t>
-      </w:r>
-      <w:r>
-        <w:rPr>
-          <w:rFonts w:ascii="Verdana" w:eastAsia="Verdana" w:hAnsi="Verdana" w:cs="Verdana"/>
-          <w:b/>
-          <w:color w:val="008000"/>
-          <w:sz w:val="20"/>
-        </w:rPr>
-        <w:t>tch for city / only if the city is validated invalid by the system)</w:t>
+        <w:t>Suggest street city (when Google returns with a partial match for city / only if the city is validated invalid by the system)</w:t>
       </w:r>
     </w:p>
     <w:p>
@@ -1935,16 +1939,7 @@
           <w:color w:val="008000"/>
           <w:sz w:val="20"/>
         </w:rPr>
-        <w:t>AP</w:t>
-      </w:r>
-      <w:r>
-        <w:rPr>
-          <w:rFonts w:ascii="Verdana" w:eastAsia="Verdana" w:hAnsi="Verdana" w:cs="Verdana"/>
-          <w:b/>
-          <w:color w:val="008000"/>
-          <w:sz w:val="20"/>
-        </w:rPr>
-        <w:t>I key (no validation need / static parameter)</w:t>
+        <w:t>API key (no validation need / static parameter)</w:t>
       </w:r>
     </w:p>
     <w:p>
@@ -2003,15 +1998,7 @@
           <w:color w:val="741B47"/>
           <w:sz w:val="20"/>
         </w:rPr>
-        <w:t>We need to be able to add publisher mapping ID to the delivery strings so we can differentiate between publishers / traffic sources for each client</w:t>
-      </w:r>
-      <w:r>
-        <w:rPr>
-          <w:rFonts w:ascii="Verdana" w:eastAsia="Verdana" w:hAnsi="Verdana" w:cs="Verdana"/>
-          <w:color w:val="741B47"/>
-          <w:sz w:val="20"/>
-        </w:rPr>
-        <w:t>. Right now we have to create the client several times (one time for each publisher / traffic source to differentiate in the statistics)</w:t>
+        <w:t>We need to be able to add publisher mapping ID to the delivery strings so we can differentiate between publishers / traffic sources for each client. Right now we have to create the client several times (one time for each publisher / traffic source to differentiate in the statistics)</w:t>
       </w:r>
     </w:p>
     <w:p>
@@ -2047,15 +2034,7 @@
           <w:color w:val="0B5394"/>
           <w:sz w:val="20"/>
         </w:rPr>
-        <w:t>"</w:t>
-      </w:r>
-      <w:r>
-        <w:rPr>
-          <w:rFonts w:ascii="Verdana" w:eastAsia="Verdana" w:hAnsi="Verdana" w:cs="Verdana"/>
-          <w:color w:val="0B5394"/>
-          <w:sz w:val="20"/>
-        </w:rPr>
-        <w:t xml:space="preserve"> If</w:t>
+        <w:t>" If</w:t>
       </w:r>
       <w:proofErr w:type="gramEnd"/>
       <w:r>
@@ -2137,16 +2116,7 @@
           <w:color w:val="008000"/>
           <w:sz w:val="20"/>
         </w:rPr>
-        <w:t>I should be able to see the d</w:t>
-      </w:r>
-      <w:r>
-        <w:rPr>
-          <w:rFonts w:ascii="Verdana" w:eastAsia="Verdana" w:hAnsi="Verdana" w:cs="Verdana"/>
-          <w:b/>
-          <w:color w:val="008000"/>
-          <w:sz w:val="20"/>
-        </w:rPr>
-        <w:t>ifferentiated statistics so I can see that publisher A (</w:t>
+        <w:t>I should be able to see the differentiated statistics so I can see that publisher A (</w:t>
       </w:r>
       <w:proofErr w:type="spellStart"/>
       <w:r>
@@ -2205,16 +2175,7 @@
           <w:color w:val="008000"/>
           <w:sz w:val="20"/>
         </w:rPr>
-        <w:t>I should also be able to create a re</w:t>
-      </w:r>
-      <w:r>
-        <w:rPr>
-          <w:rFonts w:ascii="Verdana" w:eastAsia="Verdana" w:hAnsi="Verdana" w:cs="Verdana"/>
-          <w:b/>
-          <w:color w:val="008000"/>
-          <w:sz w:val="20"/>
-        </w:rPr>
-        <w:t>port for client A where only the leads from publisher A (</w:t>
+        <w:t>I should also be able to create a report for client A where only the leads from publisher A (</w:t>
       </w:r>
       <w:proofErr w:type="spellStart"/>
       <w:r>
@@ -2296,15 +2257,8 @@
           <w:color w:val="E06666"/>
           <w:sz w:val="20"/>
         </w:rPr>
-        <w:t>Please provide the test cases/scenario so that I can gene</w:t>
-      </w:r>
-      <w:r>
-        <w:rPr>
-          <w:rFonts w:ascii="Verdana" w:eastAsia="Verdana" w:hAnsi="Verdana" w:cs="Verdana"/>
-          <w:color w:val="E06666"/>
-          <w:sz w:val="20"/>
-        </w:rPr>
-        <w:t xml:space="preserve">rate the output from the current </w:t>
+        <w:lastRenderedPageBreak/>
+        <w:t xml:space="preserve">Please provide the test cases/scenario so that I can generate the output from the current </w:t>
       </w:r>
       <w:proofErr w:type="spellStart"/>
       <w:proofErr w:type="gramStart"/>
@@ -2335,6 +2289,12 @@
     <w:p>
       <w:pPr>
         <w:pStyle w:val="normal0"/>
+        <w:rPr>
+          <w:rFonts w:ascii="Verdana" w:eastAsia="Verdana" w:hAnsi="Verdana" w:cs="Verdana"/>
+          <w:b/>
+          <w:color w:val="008000"/>
+          <w:sz w:val="20"/>
+        </w:rPr>
       </w:pPr>
       <w:r>
         <w:rPr>
@@ -2344,6 +2304,60 @@
           <w:sz w:val="20"/>
         </w:rPr>
         <w:t>Not understood?</w:t>
+      </w:r>
+    </w:p>
+    <w:p>
+      <w:pPr>
+        <w:pStyle w:val="normal0"/>
+      </w:pPr>
+      <w:proofErr w:type="spellStart"/>
+      <w:r>
+        <w:rPr>
+          <w:rFonts w:ascii="Verdana" w:eastAsia="Verdana" w:hAnsi="Verdana" w:cs="Verdana"/>
+          <w:b/>
+          <w:color w:val="0B5394"/>
+          <w:sz w:val="20"/>
+        </w:rPr>
+        <w:t>Renju</w:t>
+      </w:r>
+      <w:proofErr w:type="spellEnd"/>
+      <w:r>
+        <w:rPr>
+          <w:rFonts w:ascii="Verdana" w:eastAsia="Verdana" w:hAnsi="Verdana" w:cs="Verdana"/>
+          <w:b/>
+          <w:color w:val="0B5394"/>
+          <w:sz w:val="20"/>
+        </w:rPr>
+        <w:t xml:space="preserve"> 20/09/2013</w:t>
+      </w:r>
+    </w:p>
+    <w:p>
+      <w:pPr>
+        <w:pStyle w:val="normal0"/>
+      </w:pPr>
+      <w:r>
+        <w:rPr>
+          <w:rFonts w:ascii="Verdana" w:eastAsia="Verdana" w:hAnsi="Verdana" w:cs="Verdana"/>
+          <w:color w:val="0B5394"/>
+          <w:sz w:val="20"/>
+        </w:rPr>
+        <w:t xml:space="preserve">I’ve </w:t>
+      </w:r>
+      <w:r>
+        <w:rPr>
+          <w:rFonts w:ascii="Verdana" w:eastAsia="Verdana" w:hAnsi="Verdana" w:cs="Verdana"/>
+          <w:color w:val="0B5394"/>
+          <w:sz w:val="20"/>
+        </w:rPr>
+        <w:t xml:space="preserve">traced the code and captured the process </w:t>
+      </w:r>
+      <w:r>
+        <w:rPr>
+          <w:rFonts w:ascii="Verdana" w:eastAsia="Verdana" w:hAnsi="Verdana" w:cs="Verdana"/>
+          <w:color w:val="0B5394"/>
+          <w:sz w:val="20"/>
+        </w:rPr>
+        <w:t>flow.</w:t>
       </w:r>
     </w:p>
     <w:p>
@@ -2390,7 +2404,6 @@
           <w:color w:val="008000"/>
           <w:sz w:val="20"/>
         </w:rPr>
-        <w:lastRenderedPageBreak/>
         <w:t>Yes, but please implement for the changes for the IT (Italian) system ASAP. The phone number validation task I would like implemented to the IT system as a 1</w:t>
       </w:r>
       <w:r>
@@ -2894,6 +2907,7 @@
   <w:style w:type="paragraph" w:default="1" w:styleId="Normal">
     <w:name w:val="Normal"/>
     <w:qFormat/>
+    <w:rsid w:val="00747AED"/>
   </w:style>
   <w:style w:type="paragraph" w:styleId="Heading1">
     <w:name w:val="heading 1"/>

</xml_diff>

<commit_message>
updated task plan on 21/09/13
</commit_message>
<xml_diff>
--- a/task-plan.docx.docx
+++ b/task-plan.docx.docx
@@ -465,185 +465,949 @@
           <w:color w:val="008000"/>
           <w:sz w:val="20"/>
         </w:rPr>
-        <w:t xml:space="preserve">): the unique lead reference taken from the </w:t>
+        <w:t>): the unique lead reference taken from the input parameter sent to our system from the publisher</w:t>
+      </w:r>
+    </w:p>
+    <w:p>
+      <w:pPr>
+        <w:pStyle w:val="normal0"/>
+      </w:pPr>
+    </w:p>
+    <w:p>
+      <w:pPr>
+        <w:pStyle w:val="normal0"/>
+      </w:pPr>
+      <w:r>
+        <w:rPr>
+          <w:rFonts w:ascii="Verdana" w:eastAsia="Verdana" w:hAnsi="Verdana" w:cs="Verdana"/>
+          <w:b/>
+          <w:color w:val="008000"/>
+          <w:sz w:val="20"/>
+        </w:rPr>
+        <w:t xml:space="preserve">Lead status (output name=status): return the status of the lead </w:t>
+      </w:r>
+      <w:r>
+        <w:rPr>
+          <w:rFonts w:ascii="Verdana" w:eastAsia="Verdana" w:hAnsi="Verdana" w:cs="Verdana"/>
+          <w:b/>
+          <w:color w:val="008000"/>
+          <w:sz w:val="20"/>
+          <w:u w:val="single"/>
+        </w:rPr>
+        <w:t>1</w:t>
+      </w:r>
+      <w:r>
+        <w:rPr>
+          <w:rFonts w:ascii="Verdana" w:eastAsia="Verdana" w:hAnsi="Verdana" w:cs="Verdana"/>
+          <w:b/>
+          <w:color w:val="008000"/>
+          <w:sz w:val="20"/>
+        </w:rPr>
+        <w:t xml:space="preserve"> for valid or </w:t>
+      </w:r>
+      <w:r>
+        <w:rPr>
+          <w:rFonts w:ascii="Verdana" w:eastAsia="Verdana" w:hAnsi="Verdana" w:cs="Verdana"/>
+          <w:b/>
+          <w:color w:val="008000"/>
+          <w:sz w:val="20"/>
+          <w:u w:val="single"/>
+        </w:rPr>
+        <w:t>0</w:t>
+      </w:r>
+      <w:r>
+        <w:rPr>
+          <w:rFonts w:ascii="Verdana" w:eastAsia="Verdana" w:hAnsi="Verdana" w:cs="Verdana"/>
+          <w:b/>
+          <w:color w:val="008000"/>
+          <w:sz w:val="20"/>
+        </w:rPr>
+        <w:t xml:space="preserve"> for invalid </w:t>
+      </w:r>
+    </w:p>
+    <w:p>
+      <w:pPr>
+        <w:pStyle w:val="normal0"/>
+      </w:pPr>
+    </w:p>
+    <w:p>
+      <w:pPr>
+        <w:pStyle w:val="normal0"/>
+      </w:pPr>
+      <w:r>
+        <w:rPr>
+          <w:rFonts w:ascii="Verdana" w:eastAsia="Verdana" w:hAnsi="Verdana" w:cs="Verdana"/>
+          <w:b/>
+          <w:color w:val="008000"/>
+          <w:sz w:val="20"/>
+        </w:rPr>
+        <w:t xml:space="preserve">Error code (output name=error): return the error code based on the validation </w:t>
+      </w:r>
+      <w:r>
+        <w:rPr>
+          <w:rFonts w:ascii="Verdana" w:eastAsia="Verdana" w:hAnsi="Verdana" w:cs="Verdana"/>
+          <w:b/>
+          <w:color w:val="008000"/>
+          <w:sz w:val="20"/>
+          <w:u w:val="single"/>
+        </w:rPr>
+        <w:t>1</w:t>
+      </w:r>
+      <w:r>
+        <w:rPr>
+          <w:rFonts w:ascii="Verdana" w:eastAsia="Verdana" w:hAnsi="Verdana" w:cs="Verdana"/>
+          <w:b/>
+          <w:color w:val="008000"/>
+          <w:sz w:val="20"/>
+        </w:rPr>
+        <w:t xml:space="preserve"> for first name, </w:t>
+      </w:r>
+      <w:r>
+        <w:rPr>
+          <w:rFonts w:ascii="Verdana" w:eastAsia="Verdana" w:hAnsi="Verdana" w:cs="Verdana"/>
+          <w:b/>
+          <w:color w:val="008000"/>
+          <w:sz w:val="20"/>
+          <w:u w:val="single"/>
+        </w:rPr>
+        <w:t>2</w:t>
+      </w:r>
+      <w:r>
+        <w:rPr>
+          <w:rFonts w:ascii="Verdana" w:eastAsia="Verdana" w:hAnsi="Verdana" w:cs="Verdana"/>
+          <w:b/>
+          <w:color w:val="008000"/>
+          <w:sz w:val="20"/>
+        </w:rPr>
+        <w:t xml:space="preserve"> for last name, </w:t>
+      </w:r>
+      <w:r>
+        <w:rPr>
+          <w:rFonts w:ascii="Verdana" w:eastAsia="Verdana" w:hAnsi="Verdana" w:cs="Verdana"/>
+          <w:b/>
+          <w:color w:val="008000"/>
+          <w:sz w:val="20"/>
+          <w:u w:val="single"/>
+        </w:rPr>
+        <w:t>3</w:t>
+      </w:r>
+      <w:r>
+        <w:rPr>
+          <w:rFonts w:ascii="Verdana" w:eastAsia="Verdana" w:hAnsi="Verdana" w:cs="Verdana"/>
+          <w:b/>
+          <w:color w:val="008000"/>
+          <w:sz w:val="20"/>
+        </w:rPr>
+        <w:t xml:space="preserve"> for street name etc.</w:t>
+      </w:r>
+    </w:p>
+    <w:p>
+      <w:pPr>
+        <w:pStyle w:val="normal0"/>
+      </w:pPr>
+    </w:p>
+    <w:p>
+      <w:pPr>
+        <w:pStyle w:val="normal0"/>
+        <w:rPr>
+          <w:rFonts w:ascii="Verdana" w:eastAsia="Verdana" w:hAnsi="Verdana" w:cs="Verdana"/>
+          <w:b/>
+          <w:color w:val="008000"/>
+          <w:sz w:val="20"/>
+        </w:rPr>
+      </w:pPr>
+      <w:r>
+        <w:rPr>
+          <w:rFonts w:ascii="Verdana" w:eastAsia="Verdana" w:hAnsi="Verdana" w:cs="Verdana"/>
+          <w:b/>
+          <w:color w:val="008000"/>
+          <w:sz w:val="20"/>
+        </w:rPr>
+        <w:t>The method used for the outputted parameter values depends on the below task.</w:t>
+      </w:r>
+    </w:p>
+    <w:p>
+      <w:pPr>
+        <w:pStyle w:val="normal0"/>
+        <w:rPr>
+          <w:rFonts w:ascii="Verdana" w:eastAsia="Verdana" w:hAnsi="Verdana" w:cs="Verdana"/>
+          <w:b/>
+          <w:color w:val="0B5394"/>
+          <w:sz w:val="20"/>
+        </w:rPr>
+      </w:pPr>
+    </w:p>
+    <w:p>
+      <w:pPr>
+        <w:pStyle w:val="normal0"/>
+      </w:pPr>
+      <w:proofErr w:type="spellStart"/>
+      <w:r>
+        <w:rPr>
+          <w:rFonts w:ascii="Verdana" w:eastAsia="Verdana" w:hAnsi="Verdana" w:cs="Verdana"/>
+          <w:b/>
+          <w:color w:val="0B5394"/>
+          <w:sz w:val="20"/>
+        </w:rPr>
+        <w:t>Renju</w:t>
+      </w:r>
+      <w:proofErr w:type="spellEnd"/>
+      <w:r>
+        <w:rPr>
+          <w:rFonts w:ascii="Verdana" w:eastAsia="Verdana" w:hAnsi="Verdana" w:cs="Verdana"/>
+          <w:b/>
+          <w:color w:val="0B5394"/>
+          <w:sz w:val="20"/>
+        </w:rPr>
+        <w:t xml:space="preserve"> 21/09/2013</w:t>
+      </w:r>
+    </w:p>
+    <w:p>
+      <w:pPr>
+        <w:pStyle w:val="normal0"/>
+        <w:rPr>
+          <w:rFonts w:ascii="Verdana" w:eastAsia="Verdana" w:hAnsi="Verdana" w:cs="Verdana"/>
+          <w:color w:val="0B5394"/>
+          <w:sz w:val="20"/>
+        </w:rPr>
+      </w:pPr>
+      <w:r>
+        <w:rPr>
+          <w:rFonts w:ascii="Verdana" w:eastAsia="Verdana" w:hAnsi="Verdana" w:cs="Verdana"/>
+          <w:color w:val="0B5394"/>
+          <w:sz w:val="20"/>
+        </w:rPr>
+        <w:t>D</w:t>
+      </w:r>
+      <w:r>
+        <w:rPr>
+          <w:rFonts w:ascii="Verdana" w:eastAsia="Verdana" w:hAnsi="Verdana" w:cs="Verdana"/>
+          <w:color w:val="0B5394"/>
+          <w:sz w:val="20"/>
+        </w:rPr>
+        <w:t>elivery</w:t>
+      </w:r>
+      <w:r>
+        <w:rPr>
+          <w:rFonts w:ascii="Verdana" w:eastAsia="Verdana" w:hAnsi="Verdana" w:cs="Verdana"/>
+          <w:color w:val="0B5394"/>
+          <w:sz w:val="20"/>
+        </w:rPr>
+        <w:t xml:space="preserve"> output settings:</w:t>
+      </w:r>
+      <w:r>
+        <w:rPr>
+          <w:rFonts w:ascii="Verdana" w:eastAsia="Verdana" w:hAnsi="Verdana" w:cs="Verdana"/>
+          <w:color w:val="0B5394"/>
+          <w:sz w:val="20"/>
+        </w:rPr>
+        <w:t>[</w:t>
+      </w:r>
+      <w:r>
+        <w:rPr>
+          <w:rFonts w:ascii="Verdana" w:eastAsia="Verdana" w:hAnsi="Verdana" w:cs="Verdana"/>
+          <w:color w:val="0B5394"/>
+          <w:sz w:val="20"/>
+        </w:rPr>
+        <w:t>http://gyazo.com/96afcc4a1c6168e05ecb8406c244d052</w:t>
+      </w:r>
+      <w:r>
+        <w:rPr>
+          <w:rFonts w:ascii="Verdana" w:eastAsia="Verdana" w:hAnsi="Verdana" w:cs="Verdana"/>
+          <w:color w:val="0B5394"/>
+          <w:sz w:val="20"/>
+        </w:rPr>
+        <w:t xml:space="preserve">] </w:t>
+      </w:r>
+    </w:p>
+    <w:p>
+      <w:pPr>
+        <w:pStyle w:val="normal0"/>
+        <w:rPr>
+          <w:rFonts w:ascii="Verdana" w:eastAsia="Verdana" w:hAnsi="Verdana" w:cs="Verdana"/>
+          <w:color w:val="0B5394"/>
+          <w:sz w:val="20"/>
+        </w:rPr>
+      </w:pPr>
+      <w:r>
+        <w:rPr>
+          <w:rFonts w:ascii="Verdana" w:eastAsia="Verdana" w:hAnsi="Verdana" w:cs="Verdana"/>
+          <w:color w:val="0B5394"/>
+          <w:sz w:val="20"/>
+        </w:rPr>
+        <w:t>Input validation parameter</w:t>
+      </w:r>
+      <w:r>
+        <w:rPr>
+          <w:rFonts w:ascii="Verdana" w:eastAsia="Verdana" w:hAnsi="Verdana" w:cs="Verdana"/>
+          <w:color w:val="0B5394"/>
+          <w:sz w:val="20"/>
+        </w:rPr>
+        <w:t>s</w:t>
+      </w:r>
+      <w:r>
+        <w:rPr>
+          <w:rFonts w:ascii="Verdana" w:eastAsia="Verdana" w:hAnsi="Verdana" w:cs="Verdana"/>
+          <w:color w:val="0B5394"/>
+          <w:sz w:val="20"/>
+        </w:rPr>
+        <w:t xml:space="preserve"> available for this del</w:t>
+      </w:r>
+      <w:r>
+        <w:rPr>
+          <w:rFonts w:ascii="Verdana" w:eastAsia="Verdana" w:hAnsi="Verdana" w:cs="Verdana"/>
+          <w:color w:val="0B5394"/>
+          <w:sz w:val="20"/>
+        </w:rPr>
+        <w:t>ivery method: first name and last name.</w:t>
+      </w:r>
+    </w:p>
+    <w:p>
+      <w:pPr>
+        <w:pStyle w:val="normal0"/>
+        <w:rPr>
+          <w:rFonts w:ascii="Verdana" w:eastAsia="Verdana" w:hAnsi="Verdana" w:cs="Verdana"/>
+          <w:color w:val="0B5394"/>
+          <w:sz w:val="20"/>
+        </w:rPr>
+      </w:pPr>
+      <w:r>
+        <w:rPr>
+          <w:rFonts w:ascii="Verdana" w:eastAsia="Verdana" w:hAnsi="Verdana" w:cs="Verdana"/>
+          <w:color w:val="0B5394"/>
+          <w:sz w:val="20"/>
+        </w:rPr>
+        <w:t>Request</w:t>
+      </w:r>
+      <w:r>
+        <w:rPr>
+          <w:rFonts w:ascii="Verdana" w:eastAsia="Verdana" w:hAnsi="Verdana" w:cs="Verdana"/>
+          <w:color w:val="0B5394"/>
+          <w:sz w:val="20"/>
+        </w:rPr>
+        <w:t xml:space="preserve"> </w:t>
       </w:r>
       <w:proofErr w:type="gramStart"/>
       <w:r>
         <w:rPr>
           <w:rFonts w:ascii="Verdana" w:eastAsia="Verdana" w:hAnsi="Verdana" w:cs="Verdana"/>
-          <w:b/>
-          <w:color w:val="008000"/>
-          <w:sz w:val="20"/>
-        </w:rPr>
-        <w:t>input</w:t>
+          <w:color w:val="0B5394"/>
+          <w:sz w:val="20"/>
+        </w:rPr>
+        <w:t>1</w:t>
+      </w:r>
+      <w:r>
+        <w:rPr>
+          <w:rFonts w:ascii="Verdana" w:eastAsia="Verdana" w:hAnsi="Verdana" w:cs="Verdana"/>
+          <w:color w:val="0B5394"/>
+          <w:sz w:val="20"/>
+        </w:rPr>
+        <w:t xml:space="preserve"> :</w:t>
       </w:r>
       <w:proofErr w:type="gramEnd"/>
       <w:r>
         <w:rPr>
           <w:rFonts w:ascii="Verdana" w:eastAsia="Verdana" w:hAnsi="Verdana" w:cs="Verdana"/>
-          <w:b/>
-          <w:color w:val="008000"/>
-          <w:sz w:val="20"/>
-        </w:rPr>
-        <w:t xml:space="preserve"> parameter sent to our system from the publisher</w:t>
-      </w:r>
-    </w:p>
-    <w:p>
-      <w:pPr>
-        <w:pStyle w:val="normal0"/>
-      </w:pPr>
-    </w:p>
-    <w:p>
-      <w:pPr>
-        <w:pStyle w:val="normal0"/>
-      </w:pPr>
-      <w:r>
-        <w:rPr>
-          <w:rFonts w:ascii="Verdana" w:eastAsia="Verdana" w:hAnsi="Verdana" w:cs="Verdana"/>
-          <w:b/>
-          <w:color w:val="008000"/>
-          <w:sz w:val="20"/>
-        </w:rPr>
-        <w:t xml:space="preserve">Lead status (output name=status): return the status of the lead </w:t>
-      </w:r>
-      <w:r>
-        <w:rPr>
-          <w:rFonts w:ascii="Verdana" w:eastAsia="Verdana" w:hAnsi="Verdana" w:cs="Verdana"/>
-          <w:b/>
-          <w:color w:val="008000"/>
-          <w:sz w:val="20"/>
-          <w:u w:val="single"/>
-        </w:rPr>
-        <w:t>1</w:t>
-      </w:r>
-      <w:r>
-        <w:rPr>
-          <w:rFonts w:ascii="Verdana" w:eastAsia="Verdana" w:hAnsi="Verdana" w:cs="Verdana"/>
-          <w:b/>
-          <w:color w:val="008000"/>
-          <w:sz w:val="20"/>
-        </w:rPr>
-        <w:t xml:space="preserve"> for valid or </w:t>
-      </w:r>
-      <w:r>
-        <w:rPr>
-          <w:rFonts w:ascii="Verdana" w:eastAsia="Verdana" w:hAnsi="Verdana" w:cs="Verdana"/>
-          <w:b/>
-          <w:color w:val="008000"/>
-          <w:sz w:val="20"/>
-          <w:u w:val="single"/>
-        </w:rPr>
-        <w:t>0</w:t>
-      </w:r>
-      <w:r>
-        <w:rPr>
-          <w:rFonts w:ascii="Verdana" w:eastAsia="Verdana" w:hAnsi="Verdana" w:cs="Verdana"/>
-          <w:b/>
-          <w:color w:val="008000"/>
-          <w:sz w:val="20"/>
-        </w:rPr>
-        <w:t xml:space="preserve"> for invalid </w:t>
-      </w:r>
-    </w:p>
-    <w:p>
-      <w:pPr>
-        <w:pStyle w:val="normal0"/>
-      </w:pPr>
-    </w:p>
-    <w:p>
-      <w:pPr>
-        <w:pStyle w:val="normal0"/>
-      </w:pPr>
-      <w:r>
-        <w:rPr>
-          <w:rFonts w:ascii="Verdana" w:eastAsia="Verdana" w:hAnsi="Verdana" w:cs="Verdana"/>
-          <w:b/>
-          <w:color w:val="008000"/>
-          <w:sz w:val="20"/>
-        </w:rPr>
-        <w:t xml:space="preserve">Error code (output name=error): return the error code based on the validation </w:t>
-      </w:r>
-      <w:r>
-        <w:rPr>
-          <w:rFonts w:ascii="Verdana" w:eastAsia="Verdana" w:hAnsi="Verdana" w:cs="Verdana"/>
-          <w:b/>
-          <w:color w:val="008000"/>
-          <w:sz w:val="20"/>
-          <w:u w:val="single"/>
-        </w:rPr>
-        <w:t>1</w:t>
-      </w:r>
-      <w:r>
-        <w:rPr>
-          <w:rFonts w:ascii="Verdana" w:eastAsia="Verdana" w:hAnsi="Verdana" w:cs="Verdana"/>
-          <w:b/>
-          <w:color w:val="008000"/>
-          <w:sz w:val="20"/>
-        </w:rPr>
-        <w:t xml:space="preserve"> for first name, </w:t>
-      </w:r>
-      <w:r>
-        <w:rPr>
-          <w:rFonts w:ascii="Verdana" w:eastAsia="Verdana" w:hAnsi="Verdana" w:cs="Verdana"/>
-          <w:b/>
-          <w:color w:val="008000"/>
-          <w:sz w:val="20"/>
-          <w:u w:val="single"/>
+          <w:color w:val="0B5394"/>
+          <w:sz w:val="20"/>
+        </w:rPr>
+        <w:t xml:space="preserve"> </w:t>
+      </w:r>
+      <w:hyperlink r:id="rId5" w:history="1">
+        <w:r>
+          <w:rPr>
+            <w:rStyle w:val="Hyperlink"/>
+            <w:rFonts w:ascii="Verdana" w:eastAsia="Verdana" w:hAnsi="Verdana" w:cs="Verdana"/>
+            <w:sz w:val="20"/>
+          </w:rPr>
+          <w:t>http://leadapi.copenhagenassociates.com/index.php/lead/validate?req-type=http&amp;cdid=&lt;value</w:t>
+        </w:r>
+      </w:hyperlink>
+      <w:r>
+        <w:rPr>
+          <w:rFonts w:ascii="Verdana" w:eastAsia="Verdana" w:hAnsi="Verdana" w:cs="Verdana"/>
+          <w:color w:val="0B5394"/>
+          <w:sz w:val="20"/>
+        </w:rPr>
+        <w:t>&gt;</w:t>
+      </w:r>
+      <w:r>
+        <w:rPr>
+          <w:rFonts w:ascii="Verdana" w:eastAsia="Verdana" w:hAnsi="Verdana" w:cs="Verdana"/>
+          <w:color w:val="0B5394"/>
+          <w:sz w:val="20"/>
+        </w:rPr>
+        <w:t xml:space="preserve"> </w:t>
+      </w:r>
+      <w:r>
+        <w:rPr>
+          <w:rFonts w:ascii="Verdana" w:eastAsia="Verdana" w:hAnsi="Verdana" w:cs="Verdana"/>
+          <w:color w:val="0B5394"/>
+          <w:sz w:val="20"/>
+        </w:rPr>
+        <w:t xml:space="preserve"> </w:t>
+      </w:r>
+    </w:p>
+    <w:p>
+      <w:pPr>
+        <w:pStyle w:val="normal0"/>
+        <w:rPr>
+          <w:rFonts w:ascii="Verdana" w:eastAsia="Verdana" w:hAnsi="Verdana" w:cs="Verdana"/>
+          <w:color w:val="0B5394"/>
+          <w:sz w:val="20"/>
+        </w:rPr>
+      </w:pPr>
+      <w:proofErr w:type="gramStart"/>
+      <w:r>
+        <w:rPr>
+          <w:rFonts w:ascii="Verdana" w:eastAsia="Verdana" w:hAnsi="Verdana" w:cs="Verdana"/>
+          <w:color w:val="0B5394"/>
+          <w:sz w:val="20"/>
+        </w:rPr>
+        <w:t>Response :</w:t>
+      </w:r>
+      <w:proofErr w:type="gramEnd"/>
+    </w:p>
+    <w:p>
+      <w:pPr>
+        <w:pStyle w:val="normal0"/>
+        <w:rPr>
+          <w:rFonts w:ascii="Verdana" w:eastAsia="Verdana" w:hAnsi="Verdana" w:cs="Verdana"/>
+          <w:color w:val="0B5394"/>
+          <w:sz w:val="20"/>
+        </w:rPr>
+      </w:pPr>
+      <w:r>
+        <w:rPr>
+          <w:rFonts w:ascii="Verdana" w:eastAsia="Verdana" w:hAnsi="Verdana" w:cs="Verdana"/>
+          <w:color w:val="0B5394"/>
+          <w:sz w:val="20"/>
+        </w:rPr>
+        <w:t>&lt;</w:t>
+      </w:r>
+      <w:proofErr w:type="spellStart"/>
+      <w:proofErr w:type="gramStart"/>
+      <w:r>
+        <w:rPr>
+          <w:rFonts w:ascii="Verdana" w:eastAsia="Verdana" w:hAnsi="Verdana" w:cs="Verdana"/>
+          <w:color w:val="0B5394"/>
+          <w:sz w:val="20"/>
+        </w:rPr>
+        <w:t>leadid</w:t>
+      </w:r>
+      <w:proofErr w:type="spellEnd"/>
+      <w:proofErr w:type="gramEnd"/>
+      <w:r>
+        <w:rPr>
+          <w:rFonts w:ascii="Verdana" w:eastAsia="Verdana" w:hAnsi="Verdana" w:cs="Verdana"/>
+          <w:color w:val="0B5394"/>
+          <w:sz w:val="20"/>
+        </w:rPr>
+        <w:t>&gt; &lt;status&gt; &lt;error code&gt;</w:t>
+      </w:r>
+    </w:p>
+    <w:p>
+      <w:pPr>
+        <w:pStyle w:val="normal0"/>
+        <w:rPr>
+          <w:rFonts w:ascii="Verdana" w:eastAsia="Verdana" w:hAnsi="Verdana" w:cs="Verdana"/>
+          <w:color w:val="0B5394"/>
+          <w:sz w:val="20"/>
+        </w:rPr>
+      </w:pPr>
+      <w:r>
+        <w:rPr>
+          <w:rFonts w:ascii="Verdana" w:eastAsia="Verdana" w:hAnsi="Verdana" w:cs="Verdana"/>
+          <w:color w:val="0B5394"/>
+          <w:sz w:val="20"/>
+        </w:rPr>
+        <w:t>17005        0             2,</w:t>
+      </w:r>
+      <w:r>
+        <w:rPr>
+          <w:rFonts w:ascii="Verdana" w:eastAsia="Verdana" w:hAnsi="Verdana" w:cs="Verdana"/>
+          <w:color w:val="0B5394"/>
+          <w:sz w:val="20"/>
+        </w:rPr>
+        <w:t xml:space="preserve"> </w:t>
+      </w:r>
+      <w:r>
+        <w:rPr>
+          <w:rFonts w:ascii="Verdana" w:eastAsia="Verdana" w:hAnsi="Verdana" w:cs="Verdana"/>
+          <w:color w:val="0B5394"/>
+          <w:sz w:val="20"/>
+        </w:rPr>
+        <w:t>3</w:t>
+      </w:r>
+    </w:p>
+    <w:p>
+      <w:pPr>
+        <w:pStyle w:val="normal0"/>
+        <w:rPr>
+          <w:rFonts w:ascii="Verdana" w:eastAsia="Verdana" w:hAnsi="Verdana" w:cs="Verdana"/>
+          <w:color w:val="0B5394"/>
+          <w:sz w:val="20"/>
+        </w:rPr>
+      </w:pPr>
+      <w:r>
+        <w:rPr>
+          <w:rFonts w:ascii="Verdana" w:eastAsia="Verdana" w:hAnsi="Verdana" w:cs="Verdana"/>
+          <w:color w:val="0B5394"/>
+          <w:sz w:val="20"/>
+        </w:rPr>
+        <w:t xml:space="preserve">17006        1             </w:t>
+      </w:r>
+    </w:p>
+    <w:p>
+      <w:pPr>
+        <w:pStyle w:val="normal0"/>
+        <w:rPr>
+          <w:rFonts w:ascii="Verdana" w:eastAsia="Verdana" w:hAnsi="Verdana" w:cs="Verdana"/>
+          <w:color w:val="0B5394"/>
+          <w:sz w:val="20"/>
+        </w:rPr>
+      </w:pPr>
+      <w:r>
+        <w:rPr>
+          <w:rFonts w:ascii="Verdana" w:eastAsia="Verdana" w:hAnsi="Verdana" w:cs="Verdana"/>
+          <w:color w:val="0B5394"/>
+          <w:sz w:val="20"/>
+        </w:rPr>
+        <w:t>Similar to the output shown in the lead db [</w:t>
+      </w:r>
+      <w:r>
+        <w:rPr>
+          <w:rFonts w:ascii="Verdana" w:eastAsia="Verdana" w:hAnsi="Verdana" w:cs="Verdana"/>
+          <w:color w:val="0B5394"/>
+          <w:sz w:val="20"/>
+        </w:rPr>
+        <w:t>http://gyazo.com/0108de3a5dab6d7ca1c625a0f5b5fbf4]</w:t>
+      </w:r>
+    </w:p>
+    <w:p>
+      <w:pPr>
+        <w:pStyle w:val="normal0"/>
+        <w:rPr>
+          <w:rFonts w:ascii="Verdana" w:eastAsia="Verdana" w:hAnsi="Verdana" w:cs="Verdana"/>
+          <w:color w:val="0B5394"/>
+          <w:sz w:val="20"/>
+        </w:rPr>
+      </w:pPr>
+    </w:p>
+    <w:p>
+      <w:pPr>
+        <w:pStyle w:val="normal0"/>
+        <w:rPr>
+          <w:rFonts w:ascii="Verdana" w:eastAsia="Verdana" w:hAnsi="Verdana" w:cs="Verdana"/>
+          <w:color w:val="0B5394"/>
+          <w:sz w:val="20"/>
+        </w:rPr>
+      </w:pPr>
+      <w:r>
+        <w:rPr>
+          <w:rFonts w:ascii="Verdana" w:eastAsia="Verdana" w:hAnsi="Verdana" w:cs="Verdana"/>
+          <w:color w:val="0B5394"/>
+          <w:sz w:val="20"/>
+        </w:rPr>
+        <w:lastRenderedPageBreak/>
+        <w:t>Request</w:t>
+      </w:r>
+      <w:r>
+        <w:rPr>
+          <w:rFonts w:ascii="Verdana" w:eastAsia="Verdana" w:hAnsi="Verdana" w:cs="Verdana"/>
+          <w:color w:val="0B5394"/>
+          <w:sz w:val="20"/>
+        </w:rPr>
+        <w:t xml:space="preserve"> </w:t>
+      </w:r>
+      <w:proofErr w:type="gramStart"/>
+      <w:r>
+        <w:rPr>
+          <w:rFonts w:ascii="Verdana" w:eastAsia="Verdana" w:hAnsi="Verdana" w:cs="Verdana"/>
+          <w:color w:val="0B5394"/>
+          <w:sz w:val="20"/>
         </w:rPr>
         <w:t>2</w:t>
       </w:r>
       <w:r>
         <w:rPr>
           <w:rFonts w:ascii="Verdana" w:eastAsia="Verdana" w:hAnsi="Verdana" w:cs="Verdana"/>
-          <w:b/>
-          <w:color w:val="008000"/>
-          <w:sz w:val="20"/>
-        </w:rPr>
-        <w:t xml:space="preserve"> for last name, </w:t>
-      </w:r>
-      <w:r>
-        <w:rPr>
-          <w:rFonts w:ascii="Verdana" w:eastAsia="Verdana" w:hAnsi="Verdana" w:cs="Verdana"/>
-          <w:b/>
-          <w:color w:val="008000"/>
-          <w:sz w:val="20"/>
-          <w:u w:val="single"/>
-        </w:rPr>
-        <w:t>3</w:t>
-      </w:r>
-      <w:r>
-        <w:rPr>
-          <w:rFonts w:ascii="Verdana" w:eastAsia="Verdana" w:hAnsi="Verdana" w:cs="Verdana"/>
-          <w:b/>
-          <w:color w:val="008000"/>
-          <w:sz w:val="20"/>
-        </w:rPr>
-        <w:t xml:space="preserve"> for street name etc.</w:t>
-      </w:r>
-    </w:p>
-    <w:p>
-      <w:pPr>
-        <w:pStyle w:val="normal0"/>
-      </w:pPr>
-    </w:p>
-    <w:p>
-      <w:pPr>
-        <w:pStyle w:val="normal0"/>
-      </w:pPr>
-      <w:r>
-        <w:rPr>
-          <w:rFonts w:ascii="Verdana" w:eastAsia="Verdana" w:hAnsi="Verdana" w:cs="Verdana"/>
-          <w:b/>
-          <w:color w:val="008000"/>
-          <w:sz w:val="20"/>
-        </w:rPr>
-        <w:t>The method used for the outputted parameter values depends on the below task.</w:t>
-      </w:r>
-    </w:p>
-    <w:p>
-      <w:pPr>
-        <w:pStyle w:val="normal0"/>
-      </w:pPr>
+          <w:color w:val="0B5394"/>
+          <w:sz w:val="20"/>
+        </w:rPr>
+        <w:t xml:space="preserve"> :</w:t>
+      </w:r>
+      <w:proofErr w:type="gramEnd"/>
+      <w:r>
+        <w:rPr>
+          <w:rFonts w:ascii="Verdana" w:eastAsia="Verdana" w:hAnsi="Verdana" w:cs="Verdana"/>
+          <w:color w:val="0B5394"/>
+          <w:sz w:val="20"/>
+        </w:rPr>
+        <w:t xml:space="preserve"> </w:t>
+      </w:r>
+      <w:hyperlink r:id="rId6" w:history="1">
+        <w:r>
+          <w:rPr>
+            <w:rStyle w:val="Hyperlink"/>
+            <w:rFonts w:ascii="Verdana" w:eastAsia="Verdana" w:hAnsi="Verdana" w:cs="Verdana"/>
+            <w:sz w:val="20"/>
+          </w:rPr>
+          <w:t>http://leadapi.copenhagenassociates.com/index.php/lead/validate?req-type=http&amp;cdid=&lt;value&gt;&amp;leadid=17500</w:t>
+        </w:r>
+      </w:hyperlink>
+    </w:p>
+    <w:p>
+      <w:pPr>
+        <w:pStyle w:val="normal0"/>
+        <w:rPr>
+          <w:rFonts w:ascii="Verdana" w:eastAsia="Verdana" w:hAnsi="Verdana" w:cs="Verdana"/>
+          <w:color w:val="0B5394"/>
+          <w:sz w:val="20"/>
+        </w:rPr>
+      </w:pPr>
+      <w:proofErr w:type="gramStart"/>
+      <w:r>
+        <w:rPr>
+          <w:rFonts w:ascii="Verdana" w:eastAsia="Verdana" w:hAnsi="Verdana" w:cs="Verdana"/>
+          <w:color w:val="0B5394"/>
+          <w:sz w:val="20"/>
+        </w:rPr>
+        <w:t>Response :</w:t>
+      </w:r>
+      <w:proofErr w:type="gramEnd"/>
+    </w:p>
+    <w:p>
+      <w:pPr>
+        <w:pStyle w:val="normal0"/>
+        <w:rPr>
+          <w:rFonts w:ascii="Verdana" w:eastAsia="Verdana" w:hAnsi="Verdana" w:cs="Verdana"/>
+          <w:color w:val="0B5394"/>
+          <w:sz w:val="20"/>
+        </w:rPr>
+      </w:pPr>
+      <w:r>
+        <w:rPr>
+          <w:rFonts w:ascii="Verdana" w:eastAsia="Verdana" w:hAnsi="Verdana" w:cs="Verdana"/>
+          <w:color w:val="0B5394"/>
+          <w:sz w:val="20"/>
+        </w:rPr>
+        <w:t>&lt;</w:t>
+      </w:r>
+      <w:proofErr w:type="spellStart"/>
+      <w:proofErr w:type="gramStart"/>
+      <w:r>
+        <w:rPr>
+          <w:rFonts w:ascii="Verdana" w:eastAsia="Verdana" w:hAnsi="Verdana" w:cs="Verdana"/>
+          <w:color w:val="0B5394"/>
+          <w:sz w:val="20"/>
+        </w:rPr>
+        <w:t>leadid</w:t>
+      </w:r>
+      <w:proofErr w:type="spellEnd"/>
+      <w:proofErr w:type="gramEnd"/>
+      <w:r>
+        <w:rPr>
+          <w:rFonts w:ascii="Verdana" w:eastAsia="Verdana" w:hAnsi="Verdana" w:cs="Verdana"/>
+          <w:color w:val="0B5394"/>
+          <w:sz w:val="20"/>
+        </w:rPr>
+        <w:t>&gt; &lt;status&gt; &lt;error code&gt;</w:t>
+      </w:r>
+    </w:p>
+    <w:p>
+      <w:pPr>
+        <w:pStyle w:val="normal0"/>
+        <w:rPr>
+          <w:rFonts w:ascii="Verdana" w:eastAsia="Verdana" w:hAnsi="Verdana" w:cs="Verdana"/>
+          <w:color w:val="0B5394"/>
+          <w:sz w:val="20"/>
+        </w:rPr>
+      </w:pPr>
+      <w:r>
+        <w:rPr>
+          <w:rFonts w:ascii="Verdana" w:eastAsia="Verdana" w:hAnsi="Verdana" w:cs="Verdana"/>
+          <w:color w:val="0B5394"/>
+          <w:sz w:val="20"/>
+        </w:rPr>
+        <w:t>17500</w:t>
+      </w:r>
+      <w:r>
+        <w:rPr>
+          <w:rFonts w:ascii="Verdana" w:eastAsia="Verdana" w:hAnsi="Verdana" w:cs="Verdana"/>
+          <w:color w:val="0B5394"/>
+          <w:sz w:val="20"/>
+        </w:rPr>
+        <w:t xml:space="preserve">          0             2</w:t>
+      </w:r>
+      <w:proofErr w:type="gramStart"/>
+      <w:r>
+        <w:rPr>
+          <w:rFonts w:ascii="Verdana" w:eastAsia="Verdana" w:hAnsi="Verdana" w:cs="Verdana"/>
+          <w:color w:val="0B5394"/>
+          <w:sz w:val="20"/>
+        </w:rPr>
+        <w:t>,3</w:t>
+      </w:r>
+      <w:proofErr w:type="gramEnd"/>
+      <w:r>
+        <w:rPr>
+          <w:rFonts w:ascii="Verdana" w:eastAsia="Verdana" w:hAnsi="Verdana" w:cs="Verdana"/>
+          <w:color w:val="0B5394"/>
+          <w:sz w:val="20"/>
+        </w:rPr>
+        <w:t xml:space="preserve"> </w:t>
+      </w:r>
+    </w:p>
+    <w:p>
+      <w:pPr>
+        <w:pStyle w:val="normal0"/>
+        <w:rPr>
+          <w:rFonts w:ascii="Verdana" w:eastAsia="Verdana" w:hAnsi="Verdana" w:cs="Verdana"/>
+          <w:color w:val="0B5394"/>
+          <w:sz w:val="20"/>
+        </w:rPr>
+      </w:pPr>
+    </w:p>
+    <w:p>
+      <w:pPr>
+        <w:pStyle w:val="normal0"/>
+        <w:rPr>
+          <w:rFonts w:ascii="Verdana" w:eastAsia="Verdana" w:hAnsi="Verdana" w:cs="Verdana"/>
+          <w:color w:val="0B5394"/>
+          <w:sz w:val="20"/>
+        </w:rPr>
+      </w:pPr>
+      <w:r>
+        <w:rPr>
+          <w:rFonts w:ascii="Verdana" w:eastAsia="Verdana" w:hAnsi="Verdana" w:cs="Verdana"/>
+          <w:color w:val="0B5394"/>
+          <w:sz w:val="20"/>
+        </w:rPr>
+        <w:t xml:space="preserve">Request </w:t>
+      </w:r>
+      <w:proofErr w:type="gramStart"/>
+      <w:r>
+        <w:rPr>
+          <w:rFonts w:ascii="Verdana" w:eastAsia="Verdana" w:hAnsi="Verdana" w:cs="Verdana"/>
+          <w:color w:val="0B5394"/>
+          <w:sz w:val="20"/>
+        </w:rPr>
+        <w:t>3 :</w:t>
+      </w:r>
+      <w:proofErr w:type="gramEnd"/>
+      <w:r>
+        <w:rPr>
+          <w:rFonts w:ascii="Verdana" w:eastAsia="Verdana" w:hAnsi="Verdana" w:cs="Verdana"/>
+          <w:color w:val="0B5394"/>
+          <w:sz w:val="20"/>
+        </w:rPr>
+        <w:t xml:space="preserve"> </w:t>
+      </w:r>
+      <w:hyperlink r:id="rId7" w:history="1">
+        <w:r>
+          <w:rPr>
+            <w:rStyle w:val="Hyperlink"/>
+            <w:rFonts w:ascii="Verdana" w:eastAsia="Verdana" w:hAnsi="Verdana" w:cs="Verdana"/>
+            <w:sz w:val="20"/>
+          </w:rPr>
+          <w:t>http://leadapi.copenhagenassociates.com/index.php/lead/validate?req-type=http&amp;cdid=&lt;value&gt;&amp;status=1</w:t>
+        </w:r>
+      </w:hyperlink>
+    </w:p>
+    <w:p>
+      <w:pPr>
+        <w:pStyle w:val="normal0"/>
+        <w:rPr>
+          <w:rFonts w:ascii="Verdana" w:eastAsia="Verdana" w:hAnsi="Verdana" w:cs="Verdana"/>
+          <w:color w:val="0B5394"/>
+          <w:sz w:val="20"/>
+        </w:rPr>
+      </w:pPr>
+      <w:r>
+        <w:rPr>
+          <w:rFonts w:ascii="Verdana" w:eastAsia="Verdana" w:hAnsi="Verdana" w:cs="Verdana"/>
+          <w:color w:val="0B5394"/>
+          <w:sz w:val="20"/>
+        </w:rPr>
+        <w:t>Can we neglect error code if status is 1?</w:t>
+      </w:r>
+    </w:p>
+    <w:p>
+      <w:pPr>
+        <w:pStyle w:val="normal0"/>
+        <w:rPr>
+          <w:rFonts w:ascii="Verdana" w:eastAsia="Verdana" w:hAnsi="Verdana" w:cs="Verdana"/>
+          <w:color w:val="0B5394"/>
+          <w:sz w:val="20"/>
+        </w:rPr>
+      </w:pPr>
+      <w:r>
+        <w:rPr>
+          <w:rFonts w:ascii="Verdana" w:eastAsia="Verdana" w:hAnsi="Verdana" w:cs="Verdana"/>
+          <w:color w:val="0B5394"/>
+          <w:sz w:val="20"/>
+        </w:rPr>
+        <w:t>Response:</w:t>
+      </w:r>
+    </w:p>
+    <w:p>
+      <w:pPr>
+        <w:pStyle w:val="normal0"/>
+        <w:rPr>
+          <w:rFonts w:ascii="Verdana" w:eastAsia="Verdana" w:hAnsi="Verdana" w:cs="Verdana"/>
+          <w:color w:val="0B5394"/>
+          <w:sz w:val="20"/>
+        </w:rPr>
+      </w:pPr>
+      <w:r>
+        <w:rPr>
+          <w:rFonts w:ascii="Verdana" w:eastAsia="Verdana" w:hAnsi="Verdana" w:cs="Verdana"/>
+          <w:color w:val="0B5394"/>
+          <w:sz w:val="20"/>
+        </w:rPr>
+        <w:t>&lt;</w:t>
+      </w:r>
+      <w:proofErr w:type="spellStart"/>
+      <w:proofErr w:type="gramStart"/>
+      <w:r>
+        <w:rPr>
+          <w:rFonts w:ascii="Verdana" w:eastAsia="Verdana" w:hAnsi="Verdana" w:cs="Verdana"/>
+          <w:color w:val="0B5394"/>
+          <w:sz w:val="20"/>
+        </w:rPr>
+        <w:t>leadid</w:t>
+      </w:r>
+      <w:proofErr w:type="spellEnd"/>
+      <w:proofErr w:type="gramEnd"/>
+      <w:r>
+        <w:rPr>
+          <w:rFonts w:ascii="Verdana" w:eastAsia="Verdana" w:hAnsi="Verdana" w:cs="Verdana"/>
+          <w:color w:val="0B5394"/>
+          <w:sz w:val="20"/>
+        </w:rPr>
+        <w:t xml:space="preserve">&gt; &lt;status&gt; </w:t>
+      </w:r>
+    </w:p>
+    <w:p>
+      <w:pPr>
+        <w:pStyle w:val="normal0"/>
+        <w:rPr>
+          <w:rFonts w:ascii="Verdana" w:eastAsia="Verdana" w:hAnsi="Verdana" w:cs="Verdana"/>
+          <w:color w:val="0B5394"/>
+          <w:sz w:val="20"/>
+        </w:rPr>
+      </w:pPr>
+      <w:r>
+        <w:rPr>
+          <w:rFonts w:ascii="Verdana" w:eastAsia="Verdana" w:hAnsi="Verdana" w:cs="Verdana"/>
+          <w:color w:val="0B5394"/>
+          <w:sz w:val="20"/>
+        </w:rPr>
+        <w:t>17</w:t>
+      </w:r>
+      <w:r>
+        <w:rPr>
+          <w:rFonts w:ascii="Verdana" w:eastAsia="Verdana" w:hAnsi="Verdana" w:cs="Verdana"/>
+          <w:color w:val="0B5394"/>
+          <w:sz w:val="20"/>
+        </w:rPr>
+        <w:t xml:space="preserve">12          1             </w:t>
+      </w:r>
+    </w:p>
+    <w:p>
+      <w:pPr>
+        <w:pStyle w:val="normal0"/>
+        <w:rPr>
+          <w:rFonts w:ascii="Verdana" w:eastAsia="Verdana" w:hAnsi="Verdana" w:cs="Verdana"/>
+          <w:color w:val="0B5394"/>
+          <w:sz w:val="20"/>
+        </w:rPr>
+      </w:pPr>
+      <w:r>
+        <w:rPr>
+          <w:rFonts w:ascii="Verdana" w:eastAsia="Verdana" w:hAnsi="Verdana" w:cs="Verdana"/>
+          <w:color w:val="0B5394"/>
+          <w:sz w:val="20"/>
+        </w:rPr>
+        <w:t>17</w:t>
+      </w:r>
+      <w:r>
+        <w:rPr>
+          <w:rFonts w:ascii="Verdana" w:eastAsia="Verdana" w:hAnsi="Verdana" w:cs="Verdana"/>
+          <w:color w:val="0B5394"/>
+          <w:sz w:val="20"/>
+        </w:rPr>
+        <w:t xml:space="preserve">13          1             </w:t>
+      </w:r>
+    </w:p>
+    <w:p>
+      <w:pPr>
+        <w:pStyle w:val="normal0"/>
+        <w:rPr>
+          <w:rFonts w:ascii="Verdana" w:eastAsia="Verdana" w:hAnsi="Verdana" w:cs="Verdana"/>
+          <w:color w:val="0B5394"/>
+          <w:sz w:val="20"/>
+        </w:rPr>
+      </w:pPr>
+      <w:r>
+        <w:rPr>
+          <w:rFonts w:ascii="Verdana" w:eastAsia="Verdana" w:hAnsi="Verdana" w:cs="Verdana"/>
+          <w:color w:val="0B5394"/>
+          <w:sz w:val="20"/>
+        </w:rPr>
+        <w:t>17</w:t>
+      </w:r>
+      <w:r>
+        <w:rPr>
+          <w:rFonts w:ascii="Verdana" w:eastAsia="Verdana" w:hAnsi="Verdana" w:cs="Verdana"/>
+          <w:color w:val="0B5394"/>
+          <w:sz w:val="20"/>
+        </w:rPr>
+        <w:t xml:space="preserve">16         </w:t>
+      </w:r>
+      <w:r>
+        <w:rPr>
+          <w:rFonts w:ascii="Verdana" w:eastAsia="Verdana" w:hAnsi="Verdana" w:cs="Verdana"/>
+          <w:color w:val="0B5394"/>
+          <w:sz w:val="20"/>
+        </w:rPr>
+        <w:t xml:space="preserve"> </w:t>
+      </w:r>
+      <w:r>
+        <w:rPr>
+          <w:rFonts w:ascii="Verdana" w:eastAsia="Verdana" w:hAnsi="Verdana" w:cs="Verdana"/>
+          <w:color w:val="0B5394"/>
+          <w:sz w:val="20"/>
+        </w:rPr>
+        <w:t xml:space="preserve">1             </w:t>
+      </w:r>
+    </w:p>
+    <w:p>
+      <w:pPr>
+        <w:pStyle w:val="normal0"/>
+        <w:rPr>
+          <w:rFonts w:ascii="Verdana" w:eastAsia="Verdana" w:hAnsi="Verdana" w:cs="Verdana"/>
+          <w:color w:val="0B5394"/>
+          <w:sz w:val="20"/>
+        </w:rPr>
+      </w:pPr>
+      <w:r>
+        <w:rPr>
+          <w:rFonts w:ascii="Verdana" w:eastAsia="Verdana" w:hAnsi="Verdana" w:cs="Verdana"/>
+          <w:color w:val="0B5394"/>
+          <w:sz w:val="20"/>
+        </w:rPr>
+        <w:t xml:space="preserve"> </w:t>
+      </w:r>
+      <w:r>
+        <w:rPr>
+          <w:rFonts w:ascii="Verdana" w:eastAsia="Verdana" w:hAnsi="Verdana" w:cs="Verdana"/>
+          <w:color w:val="0B5394"/>
+          <w:sz w:val="20"/>
+        </w:rPr>
+        <w:t xml:space="preserve"> </w:t>
+      </w:r>
     </w:p>
     <w:p>
       <w:pPr>
@@ -783,6 +1547,266 @@
         </w:rPr>
         <w:t xml:space="preserve"> </w:t>
       </w:r>
+      <w:r>
+        <w:rPr>
+          <w:rFonts w:ascii="Verdana" w:eastAsia="Verdana" w:hAnsi="Verdana" w:cs="Verdana"/>
+          <w:color w:val="0B5394"/>
+          <w:sz w:val="20"/>
+        </w:rPr>
+        <w:t>system responds</w:t>
+      </w:r>
+      <w:r>
+        <w:rPr>
+          <w:rFonts w:ascii="Verdana" w:eastAsia="Verdana" w:hAnsi="Verdana" w:cs="Verdana"/>
+          <w:color w:val="0B5394"/>
+          <w:sz w:val="20"/>
+        </w:rPr>
+        <w:t xml:space="preserve"> with </w:t>
+      </w:r>
+      <w:proofErr w:type="spellStart"/>
+      <w:r>
+        <w:rPr>
+          <w:rFonts w:ascii="Verdana" w:eastAsia="Verdana" w:hAnsi="Verdana" w:cs="Verdana"/>
+          <w:color w:val="0B5394"/>
+          <w:sz w:val="20"/>
+        </w:rPr>
+        <w:t>json</w:t>
+      </w:r>
+      <w:proofErr w:type="spellEnd"/>
+      <w:r>
+        <w:rPr>
+          <w:rFonts w:ascii="Verdana" w:eastAsia="Verdana" w:hAnsi="Verdana" w:cs="Verdana"/>
+          <w:color w:val="0B5394"/>
+          <w:sz w:val="20"/>
+        </w:rPr>
+        <w:t xml:space="preserve"> array.</w:t>
+      </w:r>
+    </w:p>
+    <w:p>
+      <w:pPr>
+        <w:pStyle w:val="normal0"/>
+      </w:pPr>
+      <w:r>
+        <w:rPr>
+          <w:rFonts w:ascii="Verdana" w:eastAsia="Verdana" w:hAnsi="Verdana" w:cs="Verdana"/>
+          <w:color w:val="0B5394"/>
+          <w:sz w:val="20"/>
+        </w:rPr>
+        <w:t>Note: Please comment if any changes required in the task plan. The area I need to work should be DK [http://gyazo.com/24c2c04443705f0e4a8c69bafd141dd3]</w:t>
+      </w:r>
+    </w:p>
+    <w:p>
+      <w:pPr>
+        <w:pStyle w:val="normal0"/>
+      </w:pPr>
+    </w:p>
+    <w:p>
+      <w:pPr>
+        <w:pStyle w:val="normal0"/>
+        <w:rPr>
+          <w:rFonts w:ascii="Verdana" w:eastAsia="Verdana" w:hAnsi="Verdana" w:cs="Verdana"/>
+          <w:b/>
+          <w:color w:val="008000"/>
+          <w:sz w:val="20"/>
+        </w:rPr>
+      </w:pPr>
+      <w:r>
+        <w:rPr>
+          <w:rFonts w:ascii="Verdana" w:eastAsia="Verdana" w:hAnsi="Verdana" w:cs="Verdana"/>
+          <w:b/>
+          <w:color w:val="008000"/>
+          <w:sz w:val="20"/>
+        </w:rPr>
+        <w:t xml:space="preserve">Correct, but we do not need a request type for each parameter. We need a request type for the entire input or the entire output solely. I see no cases where there will be different methods used for </w:t>
+      </w:r>
+      <w:proofErr w:type="spellStart"/>
+      <w:r>
+        <w:rPr>
+          <w:rFonts w:ascii="Verdana" w:eastAsia="Verdana" w:hAnsi="Verdana" w:cs="Verdana"/>
+          <w:b/>
+          <w:color w:val="008000"/>
+          <w:sz w:val="20"/>
+        </w:rPr>
+        <w:t>on</w:t>
+      </w:r>
+      <w:proofErr w:type="spellEnd"/>
+      <w:r>
+        <w:rPr>
+          <w:rFonts w:ascii="Verdana" w:eastAsia="Verdana" w:hAnsi="Verdana" w:cs="Verdana"/>
+          <w:b/>
+          <w:color w:val="008000"/>
+          <w:sz w:val="20"/>
+        </w:rPr>
+        <w:t xml:space="preserve"> or more parameters in the input or output. So it is for the entire string.</w:t>
+      </w:r>
+    </w:p>
+    <w:p>
+      <w:pPr>
+        <w:pStyle w:val="normal0"/>
+        <w:rPr>
+          <w:rFonts w:ascii="Verdana" w:eastAsia="Verdana" w:hAnsi="Verdana" w:cs="Verdana"/>
+          <w:b/>
+          <w:color w:val="0B5394"/>
+          <w:sz w:val="20"/>
+        </w:rPr>
+      </w:pPr>
+    </w:p>
+    <w:p>
+      <w:pPr>
+        <w:pStyle w:val="normal0"/>
+      </w:pPr>
+      <w:proofErr w:type="spellStart"/>
+      <w:r>
+        <w:rPr>
+          <w:rFonts w:ascii="Verdana" w:eastAsia="Verdana" w:hAnsi="Verdana" w:cs="Verdana"/>
+          <w:b/>
+          <w:color w:val="0B5394"/>
+          <w:sz w:val="20"/>
+        </w:rPr>
+        <w:t>Renju</w:t>
+      </w:r>
+      <w:proofErr w:type="spellEnd"/>
+      <w:r>
+        <w:rPr>
+          <w:rFonts w:ascii="Verdana" w:eastAsia="Verdana" w:hAnsi="Verdana" w:cs="Verdana"/>
+          <w:b/>
+          <w:color w:val="0B5394"/>
+          <w:sz w:val="20"/>
+        </w:rPr>
+        <w:t xml:space="preserve"> 20/09/2013</w:t>
+      </w:r>
+    </w:p>
+    <w:p>
+      <w:pPr>
+        <w:pStyle w:val="normal0"/>
+      </w:pPr>
+      <w:r>
+        <w:rPr>
+          <w:rFonts w:ascii="Verdana" w:eastAsia="Verdana" w:hAnsi="Verdana" w:cs="Verdana"/>
+          <w:color w:val="0B5394"/>
+          <w:sz w:val="20"/>
+        </w:rPr>
+        <w:t>So we need to add request type parameter in to the Delivery Information settings section or a new section named “Request settings”</w:t>
+      </w:r>
+      <w:r>
+        <w:rPr>
+          <w:rFonts w:ascii="Verdana" w:eastAsia="Verdana" w:hAnsi="Verdana" w:cs="Verdana"/>
+          <w:color w:val="0B5394"/>
+          <w:sz w:val="20"/>
+        </w:rPr>
+        <w:t xml:space="preserve"> and include the request type parameter to the </w:t>
+      </w:r>
+      <w:proofErr w:type="spellStart"/>
+      <w:r>
+        <w:rPr>
+          <w:rFonts w:ascii="Verdana" w:eastAsia="Verdana" w:hAnsi="Verdana" w:cs="Verdana"/>
+          <w:color w:val="0B5394"/>
+          <w:sz w:val="20"/>
+        </w:rPr>
+        <w:t>api</w:t>
+      </w:r>
+      <w:proofErr w:type="spellEnd"/>
+      <w:r>
+        <w:rPr>
+          <w:rFonts w:ascii="Verdana" w:eastAsia="Verdana" w:hAnsi="Verdana" w:cs="Verdana"/>
+          <w:color w:val="0B5394"/>
+          <w:sz w:val="20"/>
+        </w:rPr>
+        <w:t xml:space="preserve"> request </w:t>
+      </w:r>
+      <w:proofErr w:type="spellStart"/>
+      <w:r>
+        <w:rPr>
+          <w:rFonts w:ascii="Verdana" w:eastAsia="Verdana" w:hAnsi="Verdana" w:cs="Verdana"/>
+          <w:color w:val="0B5394"/>
+          <w:sz w:val="20"/>
+        </w:rPr>
+        <w:t>url</w:t>
+      </w:r>
+      <w:proofErr w:type="spellEnd"/>
+      <w:r>
+        <w:rPr>
+          <w:rFonts w:ascii="Verdana" w:eastAsia="Verdana" w:hAnsi="Verdana" w:cs="Verdana"/>
+          <w:color w:val="0B5394"/>
+          <w:sz w:val="20"/>
+        </w:rPr>
+        <w:t xml:space="preserve">. Please confirm the </w:t>
+      </w:r>
+      <w:r>
+        <w:rPr>
+          <w:rFonts w:ascii="Verdana" w:eastAsia="Verdana" w:hAnsi="Verdana" w:cs="Verdana"/>
+          <w:color w:val="0B5394"/>
+          <w:sz w:val="20"/>
+        </w:rPr>
+        <w:t xml:space="preserve">updated </w:t>
+      </w:r>
+      <w:r>
+        <w:rPr>
+          <w:rFonts w:ascii="Verdana" w:eastAsia="Verdana" w:hAnsi="Verdana" w:cs="Verdana"/>
+          <w:color w:val="0B5394"/>
+          <w:sz w:val="20"/>
+        </w:rPr>
+        <w:t>work plan.</w:t>
+      </w:r>
+    </w:p>
+    <w:p>
+      <w:pPr>
+        <w:pStyle w:val="normal0"/>
+      </w:pPr>
+    </w:p>
+    <w:p>
+      <w:pPr>
+        <w:pStyle w:val="normal0"/>
+      </w:pPr>
+      <w:r>
+        <w:rPr>
+          <w:rFonts w:ascii="Verdana" w:eastAsia="Verdana" w:hAnsi="Verdana" w:cs="Verdana"/>
+          <w:b/>
+          <w:color w:val="741B47"/>
+          <w:sz w:val="20"/>
+        </w:rPr>
+        <w:t>Task ID 8:</w:t>
+      </w:r>
+    </w:p>
+    <w:p>
+      <w:pPr>
+        <w:pStyle w:val="normal0"/>
+      </w:pPr>
+      <w:r>
+        <w:rPr>
+          <w:rFonts w:ascii="Verdana" w:eastAsia="Verdana" w:hAnsi="Verdana" w:cs="Verdana"/>
+          <w:color w:val="741B47"/>
+          <w:sz w:val="20"/>
+        </w:rPr>
+        <w:t>We need to be able to add more parameters to the delivery string. The extra parameters should not be validated but passed on to the client/lead receiver</w:t>
+      </w:r>
+    </w:p>
+    <w:p>
+      <w:pPr>
+        <w:pStyle w:val="normal0"/>
+      </w:pPr>
+      <w:r>
+        <w:rPr>
+          <w:rFonts w:ascii="Verdana" w:eastAsia="Verdana" w:hAnsi="Verdana" w:cs="Verdana"/>
+          <w:b/>
+          <w:color w:val="0B5394"/>
+          <w:sz w:val="20"/>
+        </w:rPr>
+        <w:t>Work Plan</w:t>
+      </w:r>
+    </w:p>
+    <w:p>
+      <w:pPr>
+        <w:pStyle w:val="normal0"/>
+      </w:pPr>
+      <w:r>
+        <w:rPr>
+          <w:rFonts w:ascii="Verdana" w:eastAsia="Verdana" w:hAnsi="Verdana" w:cs="Verdana"/>
+          <w:color w:val="0B5394"/>
+          <w:sz w:val="20"/>
+        </w:rPr>
+        <w:t>We need to add the parameter via UI that we've seen in the following image http://gyazo.com/</w:t>
+      </w:r>
       <w:proofErr w:type="gramStart"/>
       <w:r>
         <w:rPr>
@@ -790,7 +1814,7 @@
           <w:color w:val="0B5394"/>
           <w:sz w:val="20"/>
         </w:rPr>
-        <w:t>system respond</w:t>
+        <w:t>d7057ad698da490f37248488ccfd7750 .</w:t>
       </w:r>
       <w:proofErr w:type="gramEnd"/>
       <w:r>
@@ -799,54 +1823,17 @@
           <w:color w:val="0B5394"/>
           <w:sz w:val="20"/>
         </w:rPr>
-        <w:t xml:space="preserve"> with </w:t>
-      </w:r>
-      <w:proofErr w:type="spellStart"/>
-      <w:r>
-        <w:rPr>
-          <w:rFonts w:ascii="Verdana" w:eastAsia="Verdana" w:hAnsi="Verdana" w:cs="Verdana"/>
-          <w:color w:val="0B5394"/>
-          <w:sz w:val="20"/>
-        </w:rPr>
-        <w:t>json</w:t>
-      </w:r>
-      <w:proofErr w:type="spellEnd"/>
-      <w:r>
-        <w:rPr>
-          <w:rFonts w:ascii="Verdana" w:eastAsia="Verdana" w:hAnsi="Verdana" w:cs="Verdana"/>
-          <w:color w:val="0B5394"/>
-          <w:sz w:val="20"/>
-        </w:rPr>
-        <w:t xml:space="preserve"> array.</w:t>
-      </w:r>
-    </w:p>
-    <w:p>
-      <w:pPr>
-        <w:pStyle w:val="normal0"/>
-      </w:pPr>
-      <w:r>
-        <w:rPr>
-          <w:rFonts w:ascii="Verdana" w:eastAsia="Verdana" w:hAnsi="Verdana" w:cs="Verdana"/>
-          <w:color w:val="0B5394"/>
-          <w:sz w:val="20"/>
-        </w:rPr>
-        <w:t>Note: Please comment if any changes required in the task plan. The area I need to work should be DK [http://gyazo.com/24c2c04443705f0e4a8c69bafd141dd3]</w:t>
-      </w:r>
-    </w:p>
-    <w:p>
-      <w:pPr>
-        <w:pStyle w:val="normal0"/>
-      </w:pPr>
-    </w:p>
-    <w:p>
-      <w:pPr>
-        <w:pStyle w:val="normal0"/>
-        <w:rPr>
-          <w:rFonts w:ascii="Verdana" w:eastAsia="Verdana" w:hAnsi="Verdana" w:cs="Verdana"/>
-          <w:b/>
-          <w:color w:val="008000"/>
-          <w:sz w:val="20"/>
-        </w:rPr>
+        <w:t xml:space="preserve"> Currently this functionality shows an internal server error as we seen in this image http://gyazo.com/6142c1c3ef170d9362efd7278d05760b. All the parameter in this list should have to show in the response as well.</w:t>
+      </w:r>
+    </w:p>
+    <w:p>
+      <w:pPr>
+        <w:pStyle w:val="normal0"/>
+      </w:pPr>
+    </w:p>
+    <w:p>
+      <w:pPr>
+        <w:pStyle w:val="normal0"/>
       </w:pPr>
       <w:r>
         <w:rPr>
@@ -856,231 +1843,6 @@
           <w:sz w:val="20"/>
         </w:rPr>
         <w:lastRenderedPageBreak/>
-        <w:t xml:space="preserve">Correct, but we do not need a request type for each parameter. We need a request type for the entire input or the entire output solely. I see no cases where there will be different methods used for </w:t>
-      </w:r>
-      <w:proofErr w:type="spellStart"/>
-      <w:r>
-        <w:rPr>
-          <w:rFonts w:ascii="Verdana" w:eastAsia="Verdana" w:hAnsi="Verdana" w:cs="Verdana"/>
-          <w:b/>
-          <w:color w:val="008000"/>
-          <w:sz w:val="20"/>
-        </w:rPr>
-        <w:t>on</w:t>
-      </w:r>
-      <w:proofErr w:type="spellEnd"/>
-      <w:r>
-        <w:rPr>
-          <w:rFonts w:ascii="Verdana" w:eastAsia="Verdana" w:hAnsi="Verdana" w:cs="Verdana"/>
-          <w:b/>
-          <w:color w:val="008000"/>
-          <w:sz w:val="20"/>
-        </w:rPr>
-        <w:t xml:space="preserve"> or more parameters in the input or output. So it is for the entire string.</w:t>
-      </w:r>
-    </w:p>
-    <w:p>
-      <w:pPr>
-        <w:pStyle w:val="normal0"/>
-        <w:rPr>
-          <w:rFonts w:ascii="Verdana" w:eastAsia="Verdana" w:hAnsi="Verdana" w:cs="Verdana"/>
-          <w:b/>
-          <w:color w:val="0B5394"/>
-          <w:sz w:val="20"/>
-        </w:rPr>
-      </w:pPr>
-    </w:p>
-    <w:p>
-      <w:pPr>
-        <w:pStyle w:val="normal0"/>
-      </w:pPr>
-      <w:proofErr w:type="spellStart"/>
-      <w:r>
-        <w:rPr>
-          <w:rFonts w:ascii="Verdana" w:eastAsia="Verdana" w:hAnsi="Verdana" w:cs="Verdana"/>
-          <w:b/>
-          <w:color w:val="0B5394"/>
-          <w:sz w:val="20"/>
-        </w:rPr>
-        <w:t>Renju</w:t>
-      </w:r>
-      <w:proofErr w:type="spellEnd"/>
-      <w:r>
-        <w:rPr>
-          <w:rFonts w:ascii="Verdana" w:eastAsia="Verdana" w:hAnsi="Verdana" w:cs="Verdana"/>
-          <w:b/>
-          <w:color w:val="0B5394"/>
-          <w:sz w:val="20"/>
-        </w:rPr>
-        <w:t xml:space="preserve"> 20/09/2013</w:t>
-      </w:r>
-    </w:p>
-    <w:p>
-      <w:pPr>
-        <w:pStyle w:val="normal0"/>
-      </w:pPr>
-      <w:r>
-        <w:rPr>
-          <w:rFonts w:ascii="Verdana" w:eastAsia="Verdana" w:hAnsi="Verdana" w:cs="Verdana"/>
-          <w:color w:val="0B5394"/>
-          <w:sz w:val="20"/>
-        </w:rPr>
-        <w:t>So we need to add request type parameter in to the Delivery Information settings section or a new section named “Request settings”</w:t>
-      </w:r>
-      <w:r>
-        <w:rPr>
-          <w:rFonts w:ascii="Verdana" w:eastAsia="Verdana" w:hAnsi="Verdana" w:cs="Verdana"/>
-          <w:color w:val="0B5394"/>
-          <w:sz w:val="20"/>
-        </w:rPr>
-        <w:t xml:space="preserve"> and include the request type parameter to the </w:t>
-      </w:r>
-      <w:proofErr w:type="spellStart"/>
-      <w:r>
-        <w:rPr>
-          <w:rFonts w:ascii="Verdana" w:eastAsia="Verdana" w:hAnsi="Verdana" w:cs="Verdana"/>
-          <w:color w:val="0B5394"/>
-          <w:sz w:val="20"/>
-        </w:rPr>
-        <w:t>api</w:t>
-      </w:r>
-      <w:proofErr w:type="spellEnd"/>
-      <w:r>
-        <w:rPr>
-          <w:rFonts w:ascii="Verdana" w:eastAsia="Verdana" w:hAnsi="Verdana" w:cs="Verdana"/>
-          <w:color w:val="0B5394"/>
-          <w:sz w:val="20"/>
-        </w:rPr>
-        <w:t xml:space="preserve"> request </w:t>
-      </w:r>
-      <w:proofErr w:type="spellStart"/>
-      <w:r>
-        <w:rPr>
-          <w:rFonts w:ascii="Verdana" w:eastAsia="Verdana" w:hAnsi="Verdana" w:cs="Verdana"/>
-          <w:color w:val="0B5394"/>
-          <w:sz w:val="20"/>
-        </w:rPr>
-        <w:t>url</w:t>
-      </w:r>
-      <w:proofErr w:type="spellEnd"/>
-      <w:r>
-        <w:rPr>
-          <w:rFonts w:ascii="Verdana" w:eastAsia="Verdana" w:hAnsi="Verdana" w:cs="Verdana"/>
-          <w:color w:val="0B5394"/>
-          <w:sz w:val="20"/>
-        </w:rPr>
-        <w:t xml:space="preserve">. Please confirm the </w:t>
-      </w:r>
-      <w:r>
-        <w:rPr>
-          <w:rFonts w:ascii="Verdana" w:eastAsia="Verdana" w:hAnsi="Verdana" w:cs="Verdana"/>
-          <w:color w:val="0B5394"/>
-          <w:sz w:val="20"/>
-        </w:rPr>
-        <w:t xml:space="preserve">updated </w:t>
-      </w:r>
-      <w:r>
-        <w:rPr>
-          <w:rFonts w:ascii="Verdana" w:eastAsia="Verdana" w:hAnsi="Verdana" w:cs="Verdana"/>
-          <w:color w:val="0B5394"/>
-          <w:sz w:val="20"/>
-        </w:rPr>
-        <w:t>work plan.</w:t>
-      </w:r>
-    </w:p>
-    <w:p>
-      <w:pPr>
-        <w:pStyle w:val="normal0"/>
-      </w:pPr>
-    </w:p>
-    <w:p>
-      <w:pPr>
-        <w:pStyle w:val="normal0"/>
-      </w:pPr>
-      <w:r>
-        <w:rPr>
-          <w:rFonts w:ascii="Verdana" w:eastAsia="Verdana" w:hAnsi="Verdana" w:cs="Verdana"/>
-          <w:b/>
-          <w:color w:val="741B47"/>
-          <w:sz w:val="20"/>
-        </w:rPr>
-        <w:t>Task ID 8:</w:t>
-      </w:r>
-    </w:p>
-    <w:p>
-      <w:pPr>
-        <w:pStyle w:val="normal0"/>
-      </w:pPr>
-      <w:r>
-        <w:rPr>
-          <w:rFonts w:ascii="Verdana" w:eastAsia="Verdana" w:hAnsi="Verdana" w:cs="Verdana"/>
-          <w:color w:val="741B47"/>
-          <w:sz w:val="20"/>
-        </w:rPr>
-        <w:t>We need to be able to add more parameters to the delivery string. The extra parameters should not be validated but passed on to the client/lead receiver</w:t>
-      </w:r>
-    </w:p>
-    <w:p>
-      <w:pPr>
-        <w:pStyle w:val="normal0"/>
-      </w:pPr>
-      <w:r>
-        <w:rPr>
-          <w:rFonts w:ascii="Verdana" w:eastAsia="Verdana" w:hAnsi="Verdana" w:cs="Verdana"/>
-          <w:b/>
-          <w:color w:val="0B5394"/>
-          <w:sz w:val="20"/>
-        </w:rPr>
-        <w:t>Work Plan</w:t>
-      </w:r>
-    </w:p>
-    <w:p>
-      <w:pPr>
-        <w:pStyle w:val="normal0"/>
-      </w:pPr>
-      <w:r>
-        <w:rPr>
-          <w:rFonts w:ascii="Verdana" w:eastAsia="Verdana" w:hAnsi="Verdana" w:cs="Verdana"/>
-          <w:color w:val="0B5394"/>
-          <w:sz w:val="20"/>
-        </w:rPr>
-        <w:t>We need to add the parameter via UI that we've seen in the following image http://gyazo.com/</w:t>
-      </w:r>
-      <w:proofErr w:type="gramStart"/>
-      <w:r>
-        <w:rPr>
-          <w:rFonts w:ascii="Verdana" w:eastAsia="Verdana" w:hAnsi="Verdana" w:cs="Verdana"/>
-          <w:color w:val="0B5394"/>
-          <w:sz w:val="20"/>
-        </w:rPr>
-        <w:t>d7057ad698da490f37248488ccfd7750 .</w:t>
-      </w:r>
-      <w:proofErr w:type="gramEnd"/>
-      <w:r>
-        <w:rPr>
-          <w:rFonts w:ascii="Verdana" w:eastAsia="Verdana" w:hAnsi="Verdana" w:cs="Verdana"/>
-          <w:color w:val="0B5394"/>
-          <w:sz w:val="20"/>
-        </w:rPr>
-        <w:t xml:space="preserve"> Currently this functionality shows an internal server error as we seen in this image http://gyazo.com/6142c1c3ef170d9362efd7278d05760b. All the parameter in this list should have to show in the response as well.</w:t>
-      </w:r>
-    </w:p>
-    <w:p>
-      <w:pPr>
-        <w:pStyle w:val="normal0"/>
-      </w:pPr>
-    </w:p>
-    <w:p>
-      <w:pPr>
-        <w:pStyle w:val="normal0"/>
-      </w:pPr>
-      <w:r>
-        <w:rPr>
-          <w:rFonts w:ascii="Verdana" w:eastAsia="Verdana" w:hAnsi="Verdana" w:cs="Verdana"/>
-          <w:b/>
-          <w:color w:val="008000"/>
-          <w:sz w:val="20"/>
-        </w:rPr>
         <w:t>Correct. We have fixed the internal server error. Please refer back to the actual case examples provided to Benjamin today 19-09-13. I would in that case like to add one more case:</w:t>
       </w:r>
     </w:p>
@@ -1612,7 +2374,6 @@
           <w:color w:val="008000"/>
           <w:sz w:val="20"/>
         </w:rPr>
-        <w:lastRenderedPageBreak/>
         <w:t>Aggregated address (an aggregated value of the street name, street number and floor)</w:t>
       </w:r>
     </w:p>
@@ -1972,6 +2733,164 @@
     <w:p>
       <w:pPr>
         <w:pStyle w:val="normal0"/>
+        <w:spacing w:line="240" w:lineRule="auto"/>
+        <w:ind w:left="361"/>
+        <w:contextualSpacing/>
+        <w:rPr>
+          <w:rFonts w:ascii="Verdana" w:eastAsia="Verdana" w:hAnsi="Verdana" w:cs="Verdana"/>
+          <w:b/>
+          <w:color w:val="008000"/>
+          <w:sz w:val="20"/>
+        </w:rPr>
+      </w:pPr>
+    </w:p>
+    <w:p>
+      <w:pPr>
+        <w:pStyle w:val="normal0"/>
+      </w:pPr>
+      <w:proofErr w:type="spellStart"/>
+      <w:r>
+        <w:rPr>
+          <w:rFonts w:ascii="Verdana" w:eastAsia="Verdana" w:hAnsi="Verdana" w:cs="Verdana"/>
+          <w:b/>
+          <w:color w:val="0B5394"/>
+          <w:sz w:val="20"/>
+        </w:rPr>
+        <w:t>Renju</w:t>
+      </w:r>
+      <w:proofErr w:type="spellEnd"/>
+      <w:r>
+        <w:rPr>
+          <w:rFonts w:ascii="Verdana" w:eastAsia="Verdana" w:hAnsi="Verdana" w:cs="Verdana"/>
+          <w:b/>
+          <w:color w:val="0B5394"/>
+          <w:sz w:val="20"/>
+        </w:rPr>
+        <w:t xml:space="preserve"> 20/09/2013</w:t>
+      </w:r>
+    </w:p>
+    <w:p>
+      <w:pPr>
+        <w:pStyle w:val="normal0"/>
+        <w:rPr>
+          <w:rFonts w:ascii="Verdana" w:eastAsia="Verdana" w:hAnsi="Verdana" w:cs="Verdana"/>
+          <w:color w:val="0B5394"/>
+          <w:sz w:val="20"/>
+        </w:rPr>
+      </w:pPr>
+      <w:r>
+        <w:rPr>
+          <w:rFonts w:ascii="Verdana" w:eastAsia="Verdana" w:hAnsi="Verdana" w:cs="Verdana"/>
+          <w:color w:val="0B5394"/>
+          <w:sz w:val="20"/>
+        </w:rPr>
+        <w:t xml:space="preserve">I have setup the </w:t>
+      </w:r>
+      <w:proofErr w:type="spellStart"/>
+      <w:r>
+        <w:rPr>
+          <w:rFonts w:ascii="Verdana" w:eastAsia="Verdana" w:hAnsi="Verdana" w:cs="Verdana"/>
+          <w:color w:val="0B5394"/>
+          <w:sz w:val="20"/>
+        </w:rPr>
+        <w:t>datawash</w:t>
+      </w:r>
+      <w:proofErr w:type="spellEnd"/>
+      <w:r>
+        <w:rPr>
+          <w:rFonts w:ascii="Verdana" w:eastAsia="Verdana" w:hAnsi="Verdana" w:cs="Verdana"/>
+          <w:color w:val="0B5394"/>
+          <w:sz w:val="20"/>
+        </w:rPr>
+        <w:t xml:space="preserve"> </w:t>
+      </w:r>
+      <w:proofErr w:type="spellStart"/>
+      <w:r>
+        <w:rPr>
+          <w:rFonts w:ascii="Verdana" w:eastAsia="Verdana" w:hAnsi="Verdana" w:cs="Verdana"/>
+          <w:color w:val="0B5394"/>
+          <w:sz w:val="20"/>
+        </w:rPr>
+        <w:t>githib</w:t>
+      </w:r>
+      <w:proofErr w:type="spellEnd"/>
+      <w:r>
+        <w:rPr>
+          <w:rFonts w:ascii="Verdana" w:eastAsia="Verdana" w:hAnsi="Verdana" w:cs="Verdana"/>
+          <w:color w:val="0B5394"/>
+          <w:sz w:val="20"/>
+        </w:rPr>
+        <w:t xml:space="preserve"> repository version in my development server. I'm still getting the same page not found error in the add parameter process.  Please see the image </w:t>
+      </w:r>
+      <w:r>
+        <w:rPr>
+          <w:rFonts w:ascii="Verdana" w:eastAsia="Verdana" w:hAnsi="Verdana" w:cs="Verdana"/>
+          <w:color w:val="0B5394"/>
+          <w:sz w:val="20"/>
+        </w:rPr>
+        <w:lastRenderedPageBreak/>
+        <w:t>for error details </w:t>
+      </w:r>
+      <w:hyperlink r:id="rId8" w:tgtFrame="_blank" w:history="1">
+        <w:r>
+          <w:rPr>
+            <w:rFonts w:eastAsia="Verdana" w:cs="Verdana"/>
+            <w:color w:val="0B5394"/>
+          </w:rPr>
+          <w:t>http://gyazo.com/088932cd918c772dca2be59aa8c96f3a</w:t>
+        </w:r>
+      </w:hyperlink>
+      <w:r>
+        <w:rPr>
+          <w:rFonts w:ascii="Verdana" w:eastAsia="Verdana" w:hAnsi="Verdana" w:cs="Verdana"/>
+          <w:color w:val="0B5394"/>
+          <w:sz w:val="20"/>
+        </w:rPr>
+        <w:t xml:space="preserve">. According to me the fix may be in the database but the </w:t>
+      </w:r>
+      <w:proofErr w:type="spellStart"/>
+      <w:r>
+        <w:rPr>
+          <w:rFonts w:ascii="Verdana" w:eastAsia="Verdana" w:hAnsi="Verdana" w:cs="Verdana"/>
+          <w:color w:val="0B5394"/>
+          <w:sz w:val="20"/>
+        </w:rPr>
+        <w:t>github</w:t>
+      </w:r>
+      <w:proofErr w:type="spellEnd"/>
+      <w:r>
+        <w:rPr>
+          <w:rFonts w:ascii="Verdana" w:eastAsia="Verdana" w:hAnsi="Verdana" w:cs="Verdana"/>
+          <w:color w:val="0B5394"/>
+          <w:sz w:val="20"/>
+        </w:rPr>
+        <w:t xml:space="preserve"> repository doesn't track the database change</w:t>
+      </w:r>
+      <w:r>
+        <w:rPr>
+          <w:rFonts w:ascii="Verdana" w:eastAsia="Verdana" w:hAnsi="Verdana" w:cs="Verdana"/>
+          <w:color w:val="0B5394"/>
+          <w:sz w:val="20"/>
+        </w:rPr>
+        <w:t>s.</w:t>
+      </w:r>
+    </w:p>
+    <w:p>
+      <w:pPr>
+        <w:pStyle w:val="normal0"/>
+        <w:spacing w:line="240" w:lineRule="auto"/>
+        <w:contextualSpacing/>
+        <w:rPr>
+          <w:rFonts w:ascii="Verdana" w:eastAsia="Verdana" w:hAnsi="Verdana" w:cs="Verdana"/>
+          <w:b/>
+          <w:color w:val="008000"/>
+          <w:sz w:val="20"/>
+        </w:rPr>
+      </w:pPr>
+    </w:p>
+    <w:p>
+      <w:pPr>
+        <w:pStyle w:val="normal0"/>
       </w:pPr>
     </w:p>
     <w:p>
@@ -2064,7 +2983,7 @@
         </w:rPr>
         <w:t xml:space="preserve">We are able to add a publisher in the system here: </w:t>
       </w:r>
-      <w:hyperlink r:id="rId5">
+      <w:hyperlink r:id="rId9">
         <w:r>
           <w:rPr>
             <w:rFonts w:ascii="Verdana" w:eastAsia="Verdana" w:hAnsi="Verdana" w:cs="Verdana"/>
@@ -2076,7 +2995,7 @@
           <w:t>http://leadapi.copenhagenassociates.com/index.php/publisher/index/orderby/publisherid/page</w:t>
         </w:r>
       </w:hyperlink>
-      <w:hyperlink r:id="rId6"/>
+      <w:hyperlink r:id="rId10"/>
     </w:p>
     <w:p>
       <w:pPr>
@@ -2091,7 +3010,7 @@
         </w:rPr>
         <w:t xml:space="preserve">After added to the system the publisher has a publisher ID called PID. I need to be able to add this parameter to the delivery strings (input/output). When I then pull a report from the system here: </w:t>
       </w:r>
-      <w:hyperlink r:id="rId7">
+      <w:hyperlink r:id="rId11">
         <w:r>
           <w:rPr>
             <w:rFonts w:ascii="Verdana" w:eastAsia="Verdana" w:hAnsi="Verdana" w:cs="Verdana"/>
@@ -2103,7 +3022,7 @@
           <w:t>http://leadapi.copenhagenassociates.com/index.php/statistics/index</w:t>
         </w:r>
       </w:hyperlink>
-      <w:hyperlink r:id="rId8"/>
+      <w:hyperlink r:id="rId12"/>
     </w:p>
     <w:p>
       <w:pPr>
@@ -2257,7 +3176,6 @@
           <w:color w:val="E06666"/>
           <w:sz w:val="20"/>
         </w:rPr>
-        <w:lastRenderedPageBreak/>
         <w:t xml:space="preserve">Please provide the test cases/scenario so that I can generate the output from the current </w:t>
       </w:r>
       <w:proofErr w:type="spellStart"/>
@@ -2443,6 +3361,95 @@
 <file path=word/numbering.xml><?xml version="1.0" encoding="utf-8"?>
 <w:numbering xmlns:ve="http://schemas.openxmlformats.org/markup-compatibility/2006" xmlns:o="urn:schemas-microsoft-com:office:office" xmlns:r="http://schemas.openxmlformats.org/officeDocument/2006/relationships" xmlns:m="http://schemas.openxmlformats.org/officeDocument/2006/math" xmlns:v="urn:schemas-microsoft-com:vml" xmlns:wp="http://schemas.openxmlformats.org/drawingml/2006/wordprocessingDrawing" xmlns:w10="urn:schemas-microsoft-com:office:word" xmlns:w="http://schemas.openxmlformats.org/wordprocessingml/2006/main" xmlns:wne="http://schemas.microsoft.com/office/word/2006/wordml">
   <w:abstractNum w:abstractNumId="0">
+    <w:nsid w:val="0C320BD9"/>
+    <w:multiLevelType w:val="multilevel"/>
+    <w:tmpl w:val="54C21BA4"/>
+    <w:lvl w:ilvl="0">
+      <w:start w:val="1"/>
+      <w:numFmt w:val="bullet"/>
+      <w:lvlText w:val=""/>
+      <w:lvlJc w:val="left"/>
+      <w:pPr>
+        <w:ind w:left="720" w:firstLine="360"/>
+      </w:pPr>
+      <w:rPr>
+        <w:rFonts w:ascii="Symbol" w:hAnsi="Symbol" w:hint="default"/>
+      </w:rPr>
+    </w:lvl>
+    <w:lvl w:ilvl="1">
+      <w:start w:val="1"/>
+      <w:numFmt w:val="lowerLetter"/>
+      <w:lvlText w:val="%2."/>
+      <w:lvlJc w:val="left"/>
+      <w:pPr>
+        <w:ind w:left="1440" w:firstLine="1080"/>
+      </w:pPr>
+    </w:lvl>
+    <w:lvl w:ilvl="2">
+      <w:start w:val="1"/>
+      <w:numFmt w:val="lowerRoman"/>
+      <w:lvlText w:val="%3."/>
+      <w:lvlJc w:val="left"/>
+      <w:pPr>
+        <w:ind w:left="2160" w:firstLine="1980"/>
+      </w:pPr>
+    </w:lvl>
+    <w:lvl w:ilvl="3">
+      <w:start w:val="1"/>
+      <w:numFmt w:val="decimal"/>
+      <w:lvlText w:val="%4."/>
+      <w:lvlJc w:val="left"/>
+      <w:pPr>
+        <w:ind w:left="2880" w:firstLine="2520"/>
+      </w:pPr>
+    </w:lvl>
+    <w:lvl w:ilvl="4">
+      <w:start w:val="1"/>
+      <w:numFmt w:val="lowerLetter"/>
+      <w:lvlText w:val="%5."/>
+      <w:lvlJc w:val="left"/>
+      <w:pPr>
+        <w:ind w:left="3600" w:firstLine="3240"/>
+      </w:pPr>
+    </w:lvl>
+    <w:lvl w:ilvl="5">
+      <w:start w:val="1"/>
+      <w:numFmt w:val="lowerRoman"/>
+      <w:lvlText w:val="%6."/>
+      <w:lvlJc w:val="left"/>
+      <w:pPr>
+        <w:ind w:left="4320" w:firstLine="4140"/>
+      </w:pPr>
+    </w:lvl>
+    <w:lvl w:ilvl="6">
+      <w:start w:val="1"/>
+      <w:numFmt w:val="decimal"/>
+      <w:lvlText w:val="%7."/>
+      <w:lvlJc w:val="left"/>
+      <w:pPr>
+        <w:ind w:left="5040" w:firstLine="4680"/>
+      </w:pPr>
+    </w:lvl>
+    <w:lvl w:ilvl="7">
+      <w:start w:val="1"/>
+      <w:numFmt w:val="lowerLetter"/>
+      <w:lvlText w:val="%8."/>
+      <w:lvlJc w:val="left"/>
+      <w:pPr>
+        <w:ind w:left="5760" w:firstLine="5400"/>
+      </w:pPr>
+    </w:lvl>
+    <w:lvl w:ilvl="8">
+      <w:start w:val="1"/>
+      <w:numFmt w:val="lowerRoman"/>
+      <w:lvlText w:val="%9."/>
+      <w:lvlJc w:val="left"/>
+      <w:pPr>
+        <w:ind w:left="6480" w:firstLine="6300"/>
+      </w:pPr>
+    </w:lvl>
+  </w:abstractNum>
+  <w:abstractNum w:abstractNumId="1">
     <w:nsid w:val="3A675190"/>
     <w:multiLevelType w:val="multilevel"/>
     <w:tmpl w:val="A634A2A2"/>
@@ -2528,7 +3535,96 @@
       </w:pPr>
     </w:lvl>
   </w:abstractNum>
-  <w:abstractNum w:abstractNumId="1">
+  <w:abstractNum w:abstractNumId="2">
+    <w:nsid w:val="3A8363E2"/>
+    <w:multiLevelType w:val="multilevel"/>
+    <w:tmpl w:val="54C21BA4"/>
+    <w:lvl w:ilvl="0">
+      <w:start w:val="1"/>
+      <w:numFmt w:val="bullet"/>
+      <w:lvlText w:val=""/>
+      <w:lvlJc w:val="left"/>
+      <w:pPr>
+        <w:ind w:left="720" w:firstLine="360"/>
+      </w:pPr>
+      <w:rPr>
+        <w:rFonts w:ascii="Symbol" w:hAnsi="Symbol" w:hint="default"/>
+      </w:rPr>
+    </w:lvl>
+    <w:lvl w:ilvl="1">
+      <w:start w:val="1"/>
+      <w:numFmt w:val="lowerLetter"/>
+      <w:lvlText w:val="%2."/>
+      <w:lvlJc w:val="left"/>
+      <w:pPr>
+        <w:ind w:left="1440" w:firstLine="1080"/>
+      </w:pPr>
+    </w:lvl>
+    <w:lvl w:ilvl="2">
+      <w:start w:val="1"/>
+      <w:numFmt w:val="lowerRoman"/>
+      <w:lvlText w:val="%3."/>
+      <w:lvlJc w:val="left"/>
+      <w:pPr>
+        <w:ind w:left="2160" w:firstLine="1980"/>
+      </w:pPr>
+    </w:lvl>
+    <w:lvl w:ilvl="3">
+      <w:start w:val="1"/>
+      <w:numFmt w:val="decimal"/>
+      <w:lvlText w:val="%4."/>
+      <w:lvlJc w:val="left"/>
+      <w:pPr>
+        <w:ind w:left="2880" w:firstLine="2520"/>
+      </w:pPr>
+    </w:lvl>
+    <w:lvl w:ilvl="4">
+      <w:start w:val="1"/>
+      <w:numFmt w:val="lowerLetter"/>
+      <w:lvlText w:val="%5."/>
+      <w:lvlJc w:val="left"/>
+      <w:pPr>
+        <w:ind w:left="3600" w:firstLine="3240"/>
+      </w:pPr>
+    </w:lvl>
+    <w:lvl w:ilvl="5">
+      <w:start w:val="1"/>
+      <w:numFmt w:val="lowerRoman"/>
+      <w:lvlText w:val="%6."/>
+      <w:lvlJc w:val="left"/>
+      <w:pPr>
+        <w:ind w:left="4320" w:firstLine="4140"/>
+      </w:pPr>
+    </w:lvl>
+    <w:lvl w:ilvl="6">
+      <w:start w:val="1"/>
+      <w:numFmt w:val="decimal"/>
+      <w:lvlText w:val="%7."/>
+      <w:lvlJc w:val="left"/>
+      <w:pPr>
+        <w:ind w:left="5040" w:firstLine="4680"/>
+      </w:pPr>
+    </w:lvl>
+    <w:lvl w:ilvl="7">
+      <w:start w:val="1"/>
+      <w:numFmt w:val="lowerLetter"/>
+      <w:lvlText w:val="%8."/>
+      <w:lvlJc w:val="left"/>
+      <w:pPr>
+        <w:ind w:left="5760" w:firstLine="5400"/>
+      </w:pPr>
+    </w:lvl>
+    <w:lvl w:ilvl="8">
+      <w:start w:val="1"/>
+      <w:numFmt w:val="lowerRoman"/>
+      <w:lvlText w:val="%9."/>
+      <w:lvlJc w:val="left"/>
+      <w:pPr>
+        <w:ind w:left="6480" w:firstLine="6300"/>
+      </w:pPr>
+    </w:lvl>
+  </w:abstractNum>
+  <w:abstractNum w:abstractNumId="3">
     <w:nsid w:val="57EB1CB2"/>
     <w:multiLevelType w:val="multilevel"/>
     <w:tmpl w:val="3AD6891E"/>
@@ -2614,7 +3710,7 @@
       </w:pPr>
     </w:lvl>
   </w:abstractNum>
-  <w:abstractNum w:abstractNumId="2">
+  <w:abstractNum w:abstractNumId="4">
     <w:nsid w:val="5C957A9A"/>
     <w:multiLevelType w:val="multilevel"/>
     <w:tmpl w:val="63F40116"/>
@@ -2736,14 +3832,112 @@
       </w:rPr>
     </w:lvl>
   </w:abstractNum>
+  <w:abstractNum w:abstractNumId="5">
+    <w:nsid w:val="782C1099"/>
+    <w:multiLevelType w:val="multilevel"/>
+    <w:tmpl w:val="54C21BA4"/>
+    <w:lvl w:ilvl="0">
+      <w:start w:val="1"/>
+      <w:numFmt w:val="bullet"/>
+      <w:lvlText w:val=""/>
+      <w:lvlJc w:val="left"/>
+      <w:pPr>
+        <w:ind w:left="720" w:firstLine="360"/>
+      </w:pPr>
+      <w:rPr>
+        <w:rFonts w:ascii="Symbol" w:hAnsi="Symbol" w:hint="default"/>
+      </w:rPr>
+    </w:lvl>
+    <w:lvl w:ilvl="1">
+      <w:start w:val="1"/>
+      <w:numFmt w:val="lowerLetter"/>
+      <w:lvlText w:val="%2."/>
+      <w:lvlJc w:val="left"/>
+      <w:pPr>
+        <w:ind w:left="1440" w:firstLine="1080"/>
+      </w:pPr>
+    </w:lvl>
+    <w:lvl w:ilvl="2">
+      <w:start w:val="1"/>
+      <w:numFmt w:val="lowerRoman"/>
+      <w:lvlText w:val="%3."/>
+      <w:lvlJc w:val="left"/>
+      <w:pPr>
+        <w:ind w:left="2160" w:firstLine="1980"/>
+      </w:pPr>
+    </w:lvl>
+    <w:lvl w:ilvl="3">
+      <w:start w:val="1"/>
+      <w:numFmt w:val="decimal"/>
+      <w:lvlText w:val="%4."/>
+      <w:lvlJc w:val="left"/>
+      <w:pPr>
+        <w:ind w:left="2880" w:firstLine="2520"/>
+      </w:pPr>
+    </w:lvl>
+    <w:lvl w:ilvl="4">
+      <w:start w:val="1"/>
+      <w:numFmt w:val="lowerLetter"/>
+      <w:lvlText w:val="%5."/>
+      <w:lvlJc w:val="left"/>
+      <w:pPr>
+        <w:ind w:left="3600" w:firstLine="3240"/>
+      </w:pPr>
+    </w:lvl>
+    <w:lvl w:ilvl="5">
+      <w:start w:val="1"/>
+      <w:numFmt w:val="lowerRoman"/>
+      <w:lvlText w:val="%6."/>
+      <w:lvlJc w:val="left"/>
+      <w:pPr>
+        <w:ind w:left="4320" w:firstLine="4140"/>
+      </w:pPr>
+    </w:lvl>
+    <w:lvl w:ilvl="6">
+      <w:start w:val="1"/>
+      <w:numFmt w:val="decimal"/>
+      <w:lvlText w:val="%7."/>
+      <w:lvlJc w:val="left"/>
+      <w:pPr>
+        <w:ind w:left="5040" w:firstLine="4680"/>
+      </w:pPr>
+    </w:lvl>
+    <w:lvl w:ilvl="7">
+      <w:start w:val="1"/>
+      <w:numFmt w:val="lowerLetter"/>
+      <w:lvlText w:val="%8."/>
+      <w:lvlJc w:val="left"/>
+      <w:pPr>
+        <w:ind w:left="5760" w:firstLine="5400"/>
+      </w:pPr>
+    </w:lvl>
+    <w:lvl w:ilvl="8">
+      <w:start w:val="1"/>
+      <w:numFmt w:val="lowerRoman"/>
+      <w:lvlText w:val="%9."/>
+      <w:lvlJc w:val="left"/>
+      <w:pPr>
+        <w:ind w:left="6480" w:firstLine="6300"/>
+      </w:pPr>
+    </w:lvl>
+  </w:abstractNum>
   <w:num w:numId="1">
-    <w:abstractNumId w:val="0"/>
+    <w:abstractNumId w:val="1"/>
   </w:num>
   <w:num w:numId="2">
-    <w:abstractNumId w:val="1"/>
+    <w:abstractNumId w:val="3"/>
   </w:num>
   <w:num w:numId="3">
+    <w:abstractNumId w:val="4"/>
+  </w:num>
+  <w:num w:numId="4">
     <w:abstractNumId w:val="2"/>
+  </w:num>
+  <w:num w:numId="5">
+    <w:abstractNumId w:val="5"/>
+  </w:num>
+  <w:num w:numId="6">
+    <w:abstractNumId w:val="0"/>
   </w:num>
 </w:numbering>
 </file>
@@ -3001,7 +4195,6 @@
   <w:style w:type="character" w:default="1" w:styleId="DefaultParagraphFont">
     <w:name w:val="Default Paragraph Font"/>
     <w:uiPriority w:val="1"/>
-    <w:semiHidden/>
     <w:unhideWhenUsed/>
   </w:style>
   <w:style w:type="table" w:default="1" w:styleId="TableNormal">
@@ -3061,6 +4254,28 @@
       <w:color w:val="666666"/>
       <w:sz w:val="26"/>
     </w:rPr>
+  </w:style>
+  <w:style w:type="character" w:styleId="Hyperlink">
+    <w:name w:val="Hyperlink"/>
+    <w:basedOn w:val="DefaultParagraphFont"/>
+    <w:uiPriority w:val="99"/>
+    <w:unhideWhenUsed/>
+    <w:rsid w:val="00CC001C"/>
+    <w:rPr>
+      <w:color w:val="0000FF" w:themeColor="hyperlink"/>
+      <w:u w:val="single"/>
+    </w:rPr>
+  </w:style>
+  <w:style w:type="paragraph" w:styleId="ListParagraph">
+    <w:name w:val="List Paragraph"/>
+    <w:basedOn w:val="Normal"/>
+    <w:uiPriority w:val="34"/>
+    <w:qFormat/>
+    <w:rsid w:val="009A45AE"/>
+    <w:pPr>
+      <w:ind w:left="720"/>
+      <w:contextualSpacing/>
+    </w:pPr>
   </w:style>
 </w:styles>
 </file>

</xml_diff>